<commit_message>
REL-443199 REL-443199 Update OutsideIn to 2020.3
</commit_message>
<xml_diff>
--- a/Source/kCura.SingleFileUpload/kCura.SingleFileUpload.MVC/oi/unmanaged/RSMFTemplate.docx
+++ b/Source/kCura.SingleFileUpload/kCura.SingleFileUpload.MVC/oi/unmanaged/RSMFTemplate.docx
@@ -58,11 +58,19 @@
         <w:tblStyle w:val="TableGrid"/>
         <w:tblW w:w="0" w:type="auto"/>
         <w:tblInd w:w="-5" w:type="dxa"/>
+        <w:tblBorders>
+          <w:top w:val="single" w:sz="6" w:space="0" w:color="C5C5C5"/>
+          <w:left w:val="single" w:sz="6" w:space="0" w:color="C5C5C5"/>
+          <w:bottom w:val="single" w:sz="6" w:space="0" w:color="C5C5C5"/>
+          <w:right w:val="single" w:sz="6" w:space="0" w:color="C5C5C5"/>
+          <w:insideH w:val="single" w:sz="6" w:space="0" w:color="C5C5C5"/>
+          <w:insideV w:val="single" w:sz="6" w:space="0" w:color="C5C5C5"/>
+        </w:tblBorders>
         <w:tblLook w:val="04A0" w:firstRow="1" w:lastRow="0" w:firstColumn="1" w:lastColumn="0" w:noHBand="0" w:noVBand="1"/>
       </w:tblPr>
       <w:tblGrid>
         <w:gridCol w:w="5395"/>
-        <w:gridCol w:w="5395"/>
+        <w:gridCol w:w="5394"/>
       </w:tblGrid>
       <w:tr>
         <w:tc>
@@ -395,6 +403,7 @@
                 <w:tblStyle w:val="TableGrid"/>
                 <w:tblW w:w="0" w:type="auto"/>
                 <w:tblBorders>
+                  <w:top w:val="single" w:sz="6" w:space="0" w:color="C5C5C5"/>
                   <w:left w:val="none" w:sz="0" w:space="0" w:color="auto"/>
                   <w:bottom w:val="none" w:sz="0" w:space="0" w:color="auto"/>
                   <w:right w:val="none" w:sz="0" w:space="0" w:color="auto"/>
@@ -421,6 +430,26 @@
                       <w:spacing w:before="80"/>
                       <w:rPr>
                         <w:rFonts w:ascii="Arial" w:hAnsi="Arial" w:cs="Arial"/>
+                        <w:sz w:val="2"/>
+                        <w:szCs w:val="2"/>
+                      </w:rPr>
+                    </w:pPr>
+                    <w:r>
+                      <w:rPr>
+                        <w:rFonts w:ascii="Arial" w:hAnsi="Arial" w:cs="Arial"/>
+                        <w:sz w:val="2"/>
+                        <w:szCs w:val="2"/>
+                      </w:rPr>
+                      <w:br/>
+                    </w:r>
+                  </w:p>
+                  <w:p>
+                    <w:pPr>
+                      <w:spacing w:before="80"/>
+                      <w:rPr>
+                        <w:rFonts w:ascii="Arial" w:hAnsi="Arial" w:cs="Arial"/>
+                        <w:sz w:val="16"/>
+                        <w:szCs w:val="16"/>
                       </w:rPr>
                     </w:pPr>
                     <w:sdt>
@@ -447,10 +476,25 @@
                             <w:sz w:val="28"/>
                             <w:szCs w:val="28"/>
                           </w:rPr>
-                          <w:t>icon</w:t>
+                          <w:t>I</w:t>
+                        </w:r>
+                        <w:r>
+                          <w:rPr>
+                            <w:rStyle w:val="PlaceholderText"/>
+                            <w:rFonts w:ascii="Arial" w:hAnsi="Arial" w:cs="Arial"/>
+                            <w:sz w:val="28"/>
+                            <w:szCs w:val="28"/>
+                          </w:rPr>
+                          <w:t>con</w:t>
                         </w:r>
                       </w:sdtContent>
                     </w:sdt>
+                    <w:r>
+                      <w:rPr>
+                        <w:rFonts w:ascii="Arial" w:hAnsi="Arial" w:cs="Arial"/>
+                      </w:rPr>
+                      <w:br/>
+                    </w:r>
                   </w:p>
                 </w:tc>
                 <w:tc>
@@ -465,13 +509,15 @@
                       <w:spacing w:before="120" w:after="120"/>
                       <w:rPr>
                         <w:rFonts w:ascii="Arial" w:hAnsi="Arial" w:cs="Arial"/>
+                        <w:sz w:val="20"/>
+                        <w:szCs w:val="20"/>
                       </w:rPr>
                     </w:pPr>
                     <w:r>
                       <w:rPr>
                         <w:rFonts w:ascii="Arial" w:hAnsi="Arial" w:cs="Arial"/>
-                        <w:sz w:val="4"/>
-                        <w:szCs w:val="4"/>
+                        <w:sz w:val="12"/>
+                        <w:szCs w:val="12"/>
                       </w:rPr>
                       <w:br/>
                     </w:r>
@@ -493,8 +539,8 @@
                           <w:rPr>
                             <w:rFonts w:ascii="Arial" w:hAnsi="Arial" w:cs="Arial"/>
                             <w:b/>
-                            <w:sz w:val="20"/>
-                            <w:szCs w:val="20"/>
+                            <w:sz w:val="21"/>
+                            <w:szCs w:val="21"/>
                           </w:rPr>
                           <w:t>Conversation Subject</w:t>
                         </w:r>
@@ -503,13 +549,34 @@
                     <w:r>
                       <w:rPr>
                         <w:rFonts w:ascii="Arial" w:hAnsi="Arial" w:cs="Arial"/>
+                        <w:sz w:val="21"/>
+                        <w:szCs w:val="21"/>
                       </w:rPr>
-                      <w:t xml:space="preserve">  </w:t>
+                      <w:t xml:space="preserve"> </w:t>
+                    </w:r>
+                    <w:r>
+                      <w:rPr>
+                        <w:rFonts w:ascii="Arial" w:eastAsia="Arial Unicode MS" w:hAnsi="Arial" w:cs="Arial"/>
+                        <w:color w:val="AEAAAA" w:themeColor="background2" w:themeShade="BF"/>
+                        <w:sz w:val="21"/>
+                        <w:szCs w:val="21"/>
+                      </w:rPr>
+                      <w:t>•</w:t>
+                    </w:r>
+                    <w:r>
+                      <w:rPr>
+                        <w:rFonts w:ascii="Arial" w:hAnsi="Arial" w:cs="Arial"/>
+                        <w:sz w:val="21"/>
+                        <w:szCs w:val="21"/>
+                      </w:rPr>
+                      <w:t xml:space="preserve"> </w:t>
                     </w:r>
                     <w:sdt>
                       <w:sdtPr>
                         <w:rPr>
                           <w:rFonts w:ascii="Arial" w:hAnsi="Arial" w:cs="Arial"/>
+                          <w:sz w:val="20"/>
+                          <w:szCs w:val="20"/>
                         </w:rPr>
                         <w:alias w:val="conversations.generateEventCount"/>
                         <w:tag w:val="conversations.generateEventCount"/>
@@ -526,6 +593,8 @@
                         <w:r>
                           <w:rPr>
                             <w:rFonts w:ascii="Arial" w:hAnsi="Arial" w:cs="Arial"/>
+                            <w:sz w:val="21"/>
+                            <w:szCs w:val="21"/>
                           </w:rPr>
                           <w:t>EventCount</w:t>
                         </w:r>
@@ -534,6 +603,8 @@
                     <w:r>
                       <w:rPr>
                         <w:rFonts w:ascii="Arial" w:hAnsi="Arial" w:cs="Arial"/>
+                        <w:sz w:val="20"/>
+                        <w:szCs w:val="20"/>
                       </w:rPr>
                       <w:t xml:space="preserve"> </w:t>
                     </w:r>
@@ -541,6 +612,8 @@
                       <w:sdtPr>
                         <w:rPr>
                           <w:rFonts w:ascii="Arial" w:hAnsi="Arial" w:cs="Arial"/>
+                          <w:sz w:val="20"/>
+                          <w:szCs w:val="20"/>
                         </w:rPr>
                         <w:alias w:val="conversations.generateDateRange"/>
                         <w:tag w:val="conversations.generateDateRange"/>
@@ -557,6 +630,8 @@
                         <w:r>
                           <w:rPr>
                             <w:rFonts w:ascii="Arial" w:hAnsi="Arial" w:cs="Arial"/>
+                            <w:sz w:val="21"/>
+                            <w:szCs w:val="21"/>
                           </w:rPr>
                           <w:t>DateRange</w:t>
                         </w:r>
@@ -571,6 +646,8 @@
                       <w:spacing w:before="120" w:after="120"/>
                       <w:rPr>
                         <w:rFonts w:ascii="Arial" w:hAnsi="Arial" w:cs="Arial"/>
+                        <w:sz w:val="20"/>
+                        <w:szCs w:val="20"/>
                       </w:rPr>
                     </w:pPr>
                   </w:p>
@@ -578,6 +655,8 @@
                     <w:sdtPr>
                       <w:rPr>
                         <w:rFonts w:ascii="Arial" w:hAnsi="Arial" w:cs="Arial"/>
+                        <w:sz w:val="20"/>
+                        <w:szCs w:val="20"/>
                       </w:rPr>
                       <w:alias w:val="conversation.participants"/>
                       <w:tag w:val="conversation.participants"/>
@@ -585,17 +664,14 @@
                       <w15:dataBinding w:prefixMappings="xmlns:ns0='http://www.relativity.com/rsmfjson' " w:xpath="/ns0:json[1]/conversations[1]/item[1]/participants" w:storeItemID="{7D4FC123-C55F-4694-9F5E-6D828AC5A095}"/>
                       <w15:repeatingSection/>
                     </w:sdtPr>
-                    <w:sdtEndPr>
-                      <w:rPr>
-                        <w:sz w:val="20"/>
-                        <w:szCs w:val="20"/>
-                      </w:rPr>
-                    </w:sdtEndPr>
+                    <w:sdtEndPr/>
                     <w:sdtContent>
                       <w:sdt>
                         <w:sdtPr>
                           <w:rPr>
                             <w:rFonts w:ascii="Arial" w:hAnsi="Arial" w:cs="Arial"/>
+                            <w:sz w:val="20"/>
+                            <w:szCs w:val="20"/>
                           </w:rPr>
                           <w:id w:val="382523444"/>
                           <w:placeholder>
@@ -604,12 +680,7 @@
                           <w:showingPlcHdr/>
                           <w15:repeatingSectionItem/>
                         </w:sdtPr>
-                        <w:sdtEndPr>
-                          <w:rPr>
-                            <w:sz w:val="20"/>
-                            <w:szCs w:val="20"/>
-                          </w:rPr>
-                        </w:sdtEndPr>
+                        <w:sdtEndPr/>
                         <w:sdtContent>
                           <w:p>
                             <w:pPr>
@@ -620,6 +691,8 @@
                               <w:rPr>
                                 <w:rStyle w:val="PlaceholderText"/>
                                 <w:rFonts w:ascii="Arial" w:hAnsi="Arial" w:cs="Arial"/>
+                                <w:sz w:val="20"/>
+                                <w:szCs w:val="20"/>
                               </w:rPr>
                             </w:pPr>
                           </w:p>
@@ -637,8 +710,8 @@
                               <w:rPr>
                                 <w:rFonts w:ascii="Arial" w:eastAsia="Arial Unicode MS" w:hAnsi="Arial" w:cs="Arial"/>
                                 <w:color w:val="AEAAAA" w:themeColor="background2" w:themeShade="BF"/>
-                                <w:sz w:val="20"/>
-                                <w:szCs w:val="20"/>
+                                <w:sz w:val="21"/>
+                                <w:szCs w:val="21"/>
                               </w:rPr>
                               <w:t xml:space="preserve"> • </w:t>
                             </w:r>
@@ -669,8 +742,8 @@
                                   <w:rPr>
                                     <w:rFonts w:ascii="Arial" w:hAnsi="Arial" w:cs="Arial"/>
                                     <w:color w:val="808080"/>
-                                    <w:sz w:val="20"/>
-                                    <w:szCs w:val="20"/>
+                                    <w:sz w:val="21"/>
+                                    <w:szCs w:val="21"/>
                                   </w:rPr>
                                   <w:t>Participant</w:t>
                                 </w:r>
@@ -688,10 +761,18 @@
                       </w:tabs>
                       <w:rPr>
                         <w:rFonts w:ascii="Arial" w:hAnsi="Arial" w:cs="Arial"/>
-                        <w:sz w:val="16"/>
-                        <w:szCs w:val="16"/>
+                        <w:sz w:val="12"/>
+                        <w:szCs w:val="12"/>
                       </w:rPr>
                     </w:pPr>
+                    <w:r>
+                      <w:rPr>
+                        <w:rFonts w:ascii="Arial" w:hAnsi="Arial" w:cs="Arial"/>
+                        <w:sz w:val="12"/>
+                        <w:szCs w:val="12"/>
+                      </w:rPr>
+                      <w:br/>
+                    </w:r>
                   </w:p>
                 </w:tc>
               </w:tr>
@@ -886,8 +967,9 @@
                 <w:tblStyle w:val="TableGrid"/>
                 <w:tblW w:w="0" w:type="auto"/>
                 <w:tblBorders>
+                  <w:top w:val="single" w:sz="6" w:space="0" w:color="C5C5C5"/>
                   <w:left w:val="none" w:sz="0" w:space="0" w:color="auto"/>
-                  <w:bottom w:val="single" w:sz="4" w:space="0" w:color="E7E6E6" w:themeColor="background2"/>
+                  <w:bottom w:val="none" w:sz="0" w:space="0" w:color="auto"/>
                   <w:right w:val="none" w:sz="0" w:space="0" w:color="auto"/>
                   <w:insideH w:val="none" w:sz="0" w:space="0" w:color="auto"/>
                   <w:insideV w:val="none" w:sz="0" w:space="0" w:color="auto"/>
@@ -914,6 +996,14 @@
                         <w:rFonts w:ascii="Arial" w:hAnsi="Arial" w:cs="Arial"/>
                       </w:rPr>
                     </w:pPr>
+                    <w:r>
+                      <w:rPr>
+                        <w:rFonts w:ascii="Arial" w:hAnsi="Arial" w:cs="Arial"/>
+                        <w:sz w:val="2"/>
+                        <w:szCs w:val="2"/>
+                      </w:rPr>
+                      <w:br/>
+                    </w:r>
                     <w:sdt>
                       <w:sdtPr>
                         <w:rPr>
@@ -942,6 +1032,12 @@
                         </w:r>
                       </w:sdtContent>
                     </w:sdt>
+                    <w:r>
+                      <w:rPr>
+                        <w:rFonts w:ascii="Arial" w:hAnsi="Arial" w:cs="Arial"/>
+                      </w:rPr>
+                      <w:br/>
+                    </w:r>
                   </w:p>
                 </w:tc>
                 <w:tc>
@@ -961,8 +1057,8 @@
                     <w:r>
                       <w:rPr>
                         <w:rFonts w:ascii="Arial" w:hAnsi="Arial" w:cs="Arial"/>
-                        <w:sz w:val="4"/>
-                        <w:szCs w:val="4"/>
+                        <w:sz w:val="12"/>
+                        <w:szCs w:val="12"/>
                       </w:rPr>
                       <w:br/>
                     </w:r>
@@ -970,6 +1066,8 @@
                       <w:sdtPr>
                         <w:rPr>
                           <w:rFonts w:ascii="Arial" w:hAnsi="Arial" w:cs="Arial"/>
+                          <w:sz w:val="21"/>
+                          <w:szCs w:val="21"/>
                         </w:rPr>
                         <w:id w:val="-789202169"/>
                         <w:placeholder>
@@ -984,8 +1082,8 @@
                           <w:rPr>
                             <w:rFonts w:ascii="Arial" w:hAnsi="Arial" w:cs="Arial"/>
                             <w:b/>
-                            <w:sz w:val="20"/>
-                            <w:szCs w:val="20"/>
+                            <w:sz w:val="21"/>
+                            <w:szCs w:val="21"/>
                           </w:rPr>
                           <w:t>Conversation Subject</w:t>
                         </w:r>
@@ -1024,15 +1122,15 @@
                 </w:tabs>
                 <w:rPr>
                   <w:rFonts w:ascii="Arial" w:hAnsi="Arial" w:cs="Arial"/>
-                  <w:sz w:val="24"/>
-                  <w:szCs w:val="24"/>
+                  <w:sz w:val="8"/>
+                  <w:szCs w:val="8"/>
                 </w:rPr>
               </w:pPr>
               <w:r>
                 <w:rPr>
                   <w:rFonts w:ascii="Arial" w:hAnsi="Arial" w:cs="Arial"/>
-                  <w:sz w:val="24"/>
-                  <w:szCs w:val="24"/>
+                  <w:sz w:val="8"/>
+                  <w:szCs w:val="8"/>
                 </w:rPr>
                 <w:br/>
               </w:r>
@@ -1067,7 +1165,12 @@
                   <w15:dataBinding w:prefixMappings="xmlns:ns0='http://www.relativity.com/rsmfjson' " w:xpath="/ns0:json[1]/events" w:storeItemID="{7D4FC123-C55F-4694-9F5E-6D828AC5A095}"/>
                   <w15:repeatingSection/>
                 </w:sdtPr>
-                <w:sdtEndPr/>
+                <w:sdtEndPr>
+                  <w:rPr>
+                    <w:sz w:val="18"/>
+                    <w:szCs w:val="18"/>
+                  </w:rPr>
+                </w:sdtEndPr>
                 <w:sdtContent>
                   <w:sdt>
                     <w:sdtPr>
@@ -1080,7 +1183,12 @@
                       </w:placeholder>
                       <w15:repeatingSectionItem/>
                     </w:sdtPr>
-                    <w:sdtEndPr/>
+                    <w:sdtEndPr>
+                      <w:rPr>
+                        <w:sz w:val="18"/>
+                        <w:szCs w:val="18"/>
+                      </w:rPr>
+                    </w:sdtEndPr>
                     <w:sdtContent>
                       <w:tr>
                         <w:trPr>
@@ -1165,6 +1273,8 @@
                               </w:tabs>
                               <w:rPr>
                                 <w:rFonts w:ascii="Arial" w:hAnsi="Arial" w:cs="Arial"/>
+                                <w:sz w:val="18"/>
+                                <w:szCs w:val="18"/>
                               </w:rPr>
                             </w:pPr>
                             <w:sdt>
@@ -1173,8 +1283,6 @@
                                   <w:rFonts w:ascii="Arial" w:hAnsi="Arial" w:cs="Arial"/>
                                   <w:b/>
                                   <w:color w:val="FF0000"/>
-                                  <w:sz w:val="20"/>
-                                  <w:szCs w:val="20"/>
                                 </w:rPr>
                                 <w:alias w:val="event.participant"/>
                                 <w:tag w:val="event.participant"/>
@@ -1188,14 +1296,18 @@
                                 <w:rPr>
                                   <w:rFonts w:asciiTheme="minorHAnsi" w:hAnsiTheme="minorHAnsi" w:cstheme="minorBidi"/>
                                   <w:color w:val="auto"/>
+                                  <w:sz w:val="18"/>
+                                  <w:szCs w:val="18"/>
                                 </w:rPr>
                               </w:sdtEndPr>
                               <w:sdtContent>
                                 <w:r>
                                   <w:rPr>
+                                    <w:rFonts w:ascii="Arial" w:hAnsi="Arial" w:cs="Arial"/>
                                     <w:b/>
-                                    <w:sz w:val="20"/>
-                                    <w:szCs w:val="20"/>
+                                    <w:color w:val="595959"/>
+                                    <w:sz w:val="18"/>
+                                    <w:szCs w:val="18"/>
                                   </w:rPr>
                                   <w:t>Participant</w:t>
                                 </w:r>
@@ -1203,24 +1315,34 @@
                             </w:sdt>
                             <w:r>
                               <w:rPr>
+                                <w:b/>
+                                <w:sz w:val="18"/>
+                                <w:szCs w:val="18"/>
+                              </w:rPr>
+                              <w:t xml:space="preserve"> </w:t>
+                            </w:r>
+                            <w:r>
+                              <w:rPr>
                                 <w:rFonts w:ascii="Arial" w:hAnsi="Arial" w:cs="Arial"/>
                                 <w:b/>
-                                <w:color w:val="000000" w:themeColor="text1"/>
-                                <w:sz w:val="20"/>
-                                <w:szCs w:val="20"/>
+                                <w:sz w:val="18"/>
+                                <w:szCs w:val="18"/>
                               </w:rPr>
-                              <w:tab/>
+                              <w:t xml:space="preserve"> </w:t>
                             </w:r>
                             <w:sdt>
                               <w:sdtPr>
                                 <w:rPr>
                                   <w:rFonts w:ascii="Arial" w:hAnsi="Arial" w:cs="Arial"/>
+                                  <w:b/>
+                                  <w:sz w:val="18"/>
+                                  <w:szCs w:val="18"/>
                                 </w:rPr>
                                 <w:alias w:val="event.ifEdited"/>
                                 <w:tag w:val="event.ifEdited"/>
                                 <w:id w:val="2058361628"/>
                                 <w:placeholder>
-                                  <w:docPart w:val="AFD786FF498E4B09955A6BA8BFF36562"/>
+                                  <w:docPart w:val="719790ADE53D49CC99E112082048E0F1"/>
                                 </w:placeholder>
                                 <w:showingPlcHdr/>
                                 <w15:dataBinding w:prefixMappings="xmlns:ns0='http://www.relativity.com/rsmfjson' " w:xpath="/ns0:json[1]/events[1]/item[1]/ifEdited[1]" w:storeItemID="{7D4FC123-C55F-4694-9F5E-6D828AC5A095}"/>
@@ -1230,39 +1352,38 @@
                                 <w:r>
                                   <w:rPr>
                                     <w:rStyle w:val="PlaceholderText"/>
-                                    <w:color w:val="0070C0"/>
-                                    <w:sz w:val="20"/>
-                                    <w:szCs w:val="20"/>
+                                    <w:rFonts w:ascii="Arial" w:hAnsi="Arial" w:cs="Arial"/>
+                                    <w:b/>
+                                    <w:sz w:val="18"/>
+                                    <w:szCs w:val="18"/>
                                   </w:rPr>
-                                  <w:t>EDITED</w:t>
+                                  <w:t xml:space="preserve">EDITED </w:t>
                                 </w:r>
                                 <w:r>
                                   <w:rPr>
                                     <w:rStyle w:val="PlaceholderText"/>
-                                    <w:color w:val="0070C0"/>
-                                    <w:sz w:val="20"/>
-                                    <w:szCs w:val="20"/>
+                                    <w:rFonts w:ascii="Arial" w:hAnsi="Arial" w:cs="Arial"/>
+                                    <w:b/>
+                                    <w:sz w:val="18"/>
+                                    <w:szCs w:val="18"/>
                                   </w:rPr>
-                                  <w:t xml:space="preserve">  </w:t>
+                                  <w:t xml:space="preserve"> </w:t>
                                 </w:r>
                               </w:sdtContent>
                             </w:sdt>
-                            <w:r>
-                              <w:rPr>
-                                <w:rFonts w:ascii="Arial" w:hAnsi="Arial" w:cs="Arial"/>
-                              </w:rPr>
-                              <w:t xml:space="preserve"> </w:t>
-                            </w:r>
                             <w:sdt>
                               <w:sdtPr>
                                 <w:rPr>
                                   <w:rFonts w:ascii="Arial" w:hAnsi="Arial" w:cs="Arial"/>
+                                  <w:b/>
+                                  <w:sz w:val="18"/>
+                                  <w:szCs w:val="18"/>
                                 </w:rPr>
                                 <w:alias w:val="event.deleted"/>
                                 <w:tag w:val="event.deleted"/>
                                 <w:id w:val="176935912"/>
                                 <w:placeholder>
-                                  <w:docPart w:val="DD944569190C4F989D087FA4F311BEE2"/>
+                                  <w:docPart w:val="8666A9BA48AD458785DCFFF9D36A5040"/>
                                 </w:placeholder>
                                 <w:showingPlcHdr/>
                                 <w15:dataBinding w:prefixMappings="xmlns:ns0='http://www.relativity.com/rsmfjson' " w:xpath="/ns0:json[1]/events[1]/item[1]/ifDeleted[1]" w:storeItemID="{7D4FC123-C55F-4694-9F5E-6D828AC5A095}"/>
@@ -1272,51 +1393,51 @@
                                 <w:r>
                                   <w:rPr>
                                     <w:rStyle w:val="PlaceholderText"/>
-                                    <w:rFonts w:eastAsia="Arial Unicode MS" w:cstheme="minorHAnsi"/>
-                                    <w:color w:val="D53D3D"/>
-                                    <w:sz w:val="20"/>
-                                    <w:szCs w:val="20"/>
+                                    <w:rFonts w:ascii="Arial" w:eastAsia="Arial Unicode MS" w:hAnsi="Arial" w:cs="Arial"/>
+                                    <w:b/>
+                                    <w:color w:val="C33838"/>
+                                    <w:sz w:val="18"/>
+                                    <w:szCs w:val="18"/>
                                   </w:rPr>
-                                  <w:t>D</w:t>
-                                </w:r>
-                                <w:r>
-                                  <w:rPr>
-                                    <w:rStyle w:val="PlaceholderText"/>
-                                    <w:rFonts w:eastAsia="Arial Unicode MS" w:cstheme="minorHAnsi"/>
-                                    <w:color w:val="D53D3D"/>
-                                    <w:sz w:val="20"/>
-                                    <w:szCs w:val="20"/>
-                                  </w:rPr>
-                                  <w:t>ELETED</w:t>
+                                  <w:t>DELETED</w:t>
                                 </w:r>
                                 <w:r>
                                   <w:rPr>
                                     <w:rStyle w:val="PlaceholderText"/>
                                     <w:rFonts w:ascii="Arial" w:eastAsia="Arial Unicode MS" w:hAnsi="Arial" w:cs="Arial"/>
-                                    <w:color w:val="D53D3D"/>
-                                    <w:sz w:val="20"/>
-                                    <w:szCs w:val="20"/>
+                                    <w:b/>
+                                    <w:color w:val="C33838"/>
+                                    <w:sz w:val="18"/>
+                                    <w:szCs w:val="18"/>
+                                  </w:rPr>
+                                  <w:t xml:space="preserve"> </w:t>
+                                </w:r>
+                                <w:r>
+                                  <w:rPr>
+                                    <w:rStyle w:val="PlaceholderText"/>
+                                    <w:rFonts w:ascii="Arial" w:eastAsia="Arial Unicode MS" w:hAnsi="Arial" w:cs="Arial"/>
+                                    <w:b/>
+                                    <w:color w:val="C33838"/>
+                                    <w:sz w:val="18"/>
+                                    <w:szCs w:val="18"/>
                                   </w:rPr>
                                   <w:t xml:space="preserve"> </w:t>
                                 </w:r>
                               </w:sdtContent>
                             </w:sdt>
-                            <w:r>
-                              <w:rPr>
-                                <w:rFonts w:ascii="Arial" w:hAnsi="Arial" w:cs="Arial"/>
-                              </w:rPr>
-                              <w:t xml:space="preserve"> </w:t>
-                            </w:r>
                             <w:sdt>
                               <w:sdtPr>
                                 <w:rPr>
                                   <w:rFonts w:ascii="Arial" w:hAnsi="Arial" w:cs="Arial"/>
+                                  <w:b/>
+                                  <w:sz w:val="18"/>
+                                  <w:szCs w:val="18"/>
                                 </w:rPr>
                                 <w:alias w:val="event.ifHighImportance"/>
                                 <w:tag w:val="event.ifHighImportance"/>
                                 <w:id w:val="-1696923800"/>
                                 <w:placeholder>
-                                  <w:docPart w:val="DD248698C94041BC860B61DF9673DB63"/>
+                                  <w:docPart w:val="A96D634085D7476C9E1A561C09962007"/>
                                 </w:placeholder>
                                 <w:showingPlcHdr/>
                                 <w15:dataBinding w:prefixMappings="xmlns:ns0='http://www.relativity.com/rsmfjson' " w:xpath="/ns0:json[1]/events[1]/item[1]/ifHighImportance[1]" w:storeItemID="{7D4FC123-C55F-4694-9F5E-6D828AC5A095}"/>
@@ -1327,73 +1448,69 @@
                                   <w:rPr>
                                     <w:rFonts w:ascii="Arial" w:eastAsia="Arial Unicode MS" w:hAnsi="Arial" w:cs="Arial"/>
                                     <w:b/>
-                                    <w:color w:val="D53D3D"/>
+                                    <w:color w:val="C33838"/>
+                                    <w:sz w:val="18"/>
+                                    <w:szCs w:val="18"/>
                                   </w:rPr>
                                   <w:t xml:space="preserve">!  </w:t>
                                 </w:r>
                               </w:sdtContent>
                             </w:sdt>
+                            <w:r>
+                              <w:rPr>
+                                <w:rFonts w:ascii="Arial" w:hAnsi="Arial" w:cs="Arial"/>
+                                <w:b/>
+                                <w:color w:val="000000" w:themeColor="text1"/>
+                                <w:sz w:val="18"/>
+                                <w:szCs w:val="18"/>
+                              </w:rPr>
+                              <w:tab/>
+                            </w:r>
+                            <w:sdt>
+                              <w:sdtPr>
+                                <w:rPr>
+                                  <w:rStyle w:val="PlaceholderText"/>
+                                  <w:color w:val="595959"/>
+                                  <w:sz w:val="18"/>
+                                  <w:szCs w:val="18"/>
+                                </w:rPr>
+                                <w:alias w:val="event.generateDate"/>
+                                <w:tag w:val="event.generateDate"/>
+                                <w:id w:val="1036701890"/>
+                                <w:placeholder>
+                                  <w:docPart w:val="402600545667469B92E0A1EE5580CE29"/>
+                                </w:placeholder>
+                                <w:dataBinding w:prefixMappings="xmlns:ns0='http://www.relativity.com/rsmfjson' " w:xpath="/ns0:json[1]/events[1]/item[1]/generateDate[1]" w:storeItemID="{7D4FC123-C55F-4694-9F5E-6D828AC5A095}"/>
+                                <w:text/>
+                              </w:sdtPr>
+                              <w:sdtEndPr>
+                                <w:rPr>
+                                  <w:rStyle w:val="PlaceholderText"/>
+                                  <w:rFonts w:ascii="Arial" w:hAnsi="Arial" w:cs="Arial"/>
+                                </w:rPr>
+                              </w:sdtEndPr>
+                              <w:sdtContent>
+                                <w:r>
+                                  <w:rPr>
+                                    <w:rStyle w:val="PlaceholderText"/>
+                                    <w:rFonts w:ascii="Arial" w:hAnsi="Arial" w:cs="Arial"/>
+                                    <w:color w:val="595959"/>
+                                    <w:sz w:val="18"/>
+                                    <w:szCs w:val="18"/>
+                                  </w:rPr>
+                                  <w:t>DATE</w:t>
+                                </w:r>
+                              </w:sdtContent>
+                            </w:sdt>
+                            <w:bookmarkStart w:id="0" w:name="_GoBack"/>
+                            <w:bookmarkEnd w:id="0"/>
                             <w:sdt>
                               <w:sdtPr>
                                 <w:rPr>
                                   <w:rFonts w:ascii="Arial" w:hAnsi="Arial" w:cs="Arial"/>
-                                  <w:b/>
-                                  <w:color w:val="000000" w:themeColor="text1"/>
-                                  <w:sz w:val="20"/>
-                                  <w:szCs w:val="20"/>
-                                </w:rPr>
-                                <w:alias w:val="ifDateChange"/>
-                                <w:tag w:val="ifDateChange"/>
-                                <w:id w:val="-1969807177"/>
-                                <w:placeholder>
-                                  <w:docPart w:val="877AC743FC3442B5AD511ABA2A76501F"/>
-                                </w:placeholder>
-                                <w:showingPlcHdr/>
-                                <w:dataBinding w:prefixMappings="xmlns:ns0='http://www.relativity.com/rsmfjson' " w:xpath="/ns0:json[1]/events[1]/item[1]/ifDateChange[1]" w:storeItemID="{7D4FC123-C55F-4694-9F5E-6D828AC5A095}"/>
-                                <w:text/>
-                              </w:sdtPr>
-                              <w:sdtEndPr>
-                                <w:rPr>
-                                  <w:b w:val="0"/>
-                                </w:rPr>
-                              </w:sdtEndPr>
-                              <w:sdtContent>
-                                <w:sdt>
-                                  <w:sdtPr>
-                                    <w:rPr>
-                                      <w:rStyle w:val="PlaceholderText"/>
-                                    </w:rPr>
-                                    <w:alias w:val="event.generateDate"/>
-                                    <w:tag w:val="event.generateDate"/>
-                                    <w:id w:val="-805316355"/>
-                                    <w:placeholder>
-                                      <w:docPart w:val="877AC743FC3442B5AD511ABA2A76501F"/>
-                                    </w:placeholder>
-                                    <w:dataBinding w:prefixMappings="xmlns:ns0='http://www.relativity.com/rsmfjson' " w:xpath="/ns0:json[1]/events[1]/item[1]/generateDate[1]" w:storeItemID="{7D4FC123-C55F-4694-9F5E-6D828AC5A095}"/>
-                                    <w:text/>
-                                  </w:sdtPr>
-                                  <w:sdtEndPr>
-                                    <w:rPr>
-                                      <w:rStyle w:val="PlaceholderText"/>
-                                    </w:rPr>
-                                  </w:sdtEndPr>
-                                  <w:sdtContent>
-                                    <w:r>
-                                      <w:rPr>
-                                        <w:rStyle w:val="PlaceholderText"/>
-                                        <w:sz w:val="20"/>
-                                        <w:szCs w:val="20"/>
-                                      </w:rPr>
-                                      <w:t>DATE</w:t>
-                                    </w:r>
-                                  </w:sdtContent>
-                                </w:sdt>
-                              </w:sdtContent>
-                            </w:sdt>
-                            <w:sdt>
-                              <w:sdtPr>
-                                <w:rPr>
-                                  <w:rFonts w:ascii="Arial" w:hAnsi="Arial" w:cs="Arial"/>
+                                  <w:color w:val="595959"/>
+                                  <w:sz w:val="18"/>
+                                  <w:szCs w:val="18"/>
                                 </w:rPr>
                                 <w:alias w:val="event.generateTime"/>
                                 <w:tag w:val="event.generateTime"/>
@@ -1409,8 +1526,10 @@
                                 <w:r>
                                   <w:rPr>
                                     <w:rStyle w:val="PlaceholderText"/>
-                                    <w:sz w:val="20"/>
-                                    <w:szCs w:val="20"/>
+                                    <w:rFonts w:ascii="Arial" w:hAnsi="Arial" w:cs="Arial"/>
+                                    <w:color w:val="595959"/>
+                                    <w:sz w:val="18"/>
+                                    <w:szCs w:val="18"/>
                                   </w:rPr>
                                   <w:t>TIME</w:t>
                                 </w:r>
@@ -1419,8 +1538,8 @@
                             <w:r>
                               <w:rPr>
                                 <w:rFonts w:ascii="Arial" w:hAnsi="Arial" w:cs="Arial"/>
-                                <w:sz w:val="28"/>
-                                <w:szCs w:val="28"/>
+                                <w:sz w:val="18"/>
+                                <w:szCs w:val="18"/>
                               </w:rPr>
                               <w:br/>
                             </w:r>
@@ -1432,12 +1551,16 @@
                               </w:tabs>
                               <w:rPr>
                                 <w:rFonts w:ascii="Arial" w:hAnsi="Arial" w:cs="Arial"/>
+                                <w:sz w:val="18"/>
+                                <w:szCs w:val="18"/>
                               </w:rPr>
                             </w:pPr>
                             <w:sdt>
                               <w:sdtPr>
                                 <w:rPr>
                                   <w:rFonts w:ascii="Arial" w:hAnsi="Arial" w:cs="Arial"/>
+                                  <w:sz w:val="18"/>
+                                  <w:szCs w:val="18"/>
                                 </w:rPr>
                                 <w:alias w:val="ifJoinEvent"/>
                                 <w:tag w:val="ifJoinEvent"/>
@@ -1455,8 +1578,8 @@
                                     <w:rStyle w:val="PlaceholderText"/>
                                     <w:rFonts w:ascii="Arial" w:hAnsi="Arial" w:cs="Arial"/>
                                     <w:i/>
-                                    <w:sz w:val="20"/>
-                                    <w:szCs w:val="20"/>
+                                    <w:sz w:val="18"/>
+                                    <w:szCs w:val="18"/>
                                   </w:rPr>
                                   <w:t>Joined the conversation</w:t>
                                 </w:r>
@@ -1464,6 +1587,8 @@
                                   <w:rPr>
                                     <w:rStyle w:val="PlaceholderText"/>
                                     <w:rFonts w:ascii="Arial" w:hAnsi="Arial" w:cs="Arial"/>
+                                    <w:sz w:val="18"/>
+                                    <w:szCs w:val="18"/>
                                   </w:rPr>
                                   <w:br/>
                                 </w:r>
@@ -1473,6 +1598,8 @@
                               <w:sdtPr>
                                 <w:rPr>
                                   <w:rFonts w:ascii="Arial" w:hAnsi="Arial" w:cs="Arial"/>
+                                  <w:sz w:val="18"/>
+                                  <w:szCs w:val="18"/>
                                 </w:rPr>
                                 <w:alias w:val="ifLeaveEvent"/>
                                 <w:tag w:val="ifLeaveEvent"/>
@@ -1490,8 +1617,8 @@
                                     <w:rStyle w:val="PlaceholderText"/>
                                     <w:rFonts w:ascii="Arial" w:hAnsi="Arial" w:cs="Arial"/>
                                     <w:i/>
-                                    <w:sz w:val="20"/>
-                                    <w:szCs w:val="20"/>
+                                    <w:sz w:val="18"/>
+                                    <w:szCs w:val="18"/>
                                   </w:rPr>
                                   <w:t>Left the conversation</w:t>
                                 </w:r>
@@ -1500,6 +1627,8 @@
                                     <w:rStyle w:val="PlaceholderText"/>
                                     <w:rFonts w:ascii="Arial" w:hAnsi="Arial" w:cs="Arial"/>
                                     <w:i/>
+                                    <w:sz w:val="18"/>
+                                    <w:szCs w:val="18"/>
                                   </w:rPr>
                                   <w:br/>
                                 </w:r>
@@ -1509,6 +1638,8 @@
                               <w:sdtPr>
                                 <w:rPr>
                                   <w:rFonts w:ascii="Arial" w:hAnsi="Arial" w:cs="Arial"/>
+                                  <w:sz w:val="18"/>
+                                  <w:szCs w:val="18"/>
                                 </w:rPr>
                                 <w:alias w:val="event.disclaimer"/>
                                 <w:tag w:val="event.disclaimer"/>
@@ -1521,16 +1652,14 @@
                               </w:sdtPr>
                               <w:sdtEndPr/>
                               <w:sdtContent>
-                                <w:bookmarkStart w:id="0" w:name="_GoBack"/>
-                                <w:bookmarkEnd w:id="0"/>
                                 <w:r>
                                   <w:rPr>
                                     <w:rStyle w:val="PlaceholderText"/>
                                     <w:rFonts w:ascii="Arial" w:hAnsi="Arial" w:cs="Arial"/>
                                     <w:b/>
                                     <w:i/>
-                                    <w:sz w:val="20"/>
-                                    <w:szCs w:val="20"/>
+                                    <w:sz w:val="18"/>
+                                    <w:szCs w:val="18"/>
                                   </w:rPr>
                                   <w:t>DISCLAIMER</w:t>
                                 </w:r>
@@ -1538,6 +1667,8 @@
                                   <w:rPr>
                                     <w:rStyle w:val="PlaceholderText"/>
                                     <w:rFonts w:ascii="Arial" w:hAnsi="Arial" w:cs="Arial"/>
+                                    <w:sz w:val="18"/>
+                                    <w:szCs w:val="18"/>
                                   </w:rPr>
                                   <w:br/>
                                 </w:r>
@@ -1551,6 +1682,8 @@
                               </w:tabs>
                               <w:rPr>
                                 <w:rFonts w:ascii="Arial" w:hAnsi="Arial" w:cs="Arial"/>
+                                <w:sz w:val="18"/>
+                                <w:szCs w:val="18"/>
                               </w:rPr>
                             </w:pPr>
                             <w:sdt>
@@ -1571,6 +1704,7 @@
                                 <w:r>
                                   <w:rPr>
                                     <w:rFonts w:ascii="Arial" w:hAnsi="Arial" w:cs="Arial"/>
+                                    <w:color w:val="020202"/>
                                     <w:sz w:val="6"/>
                                     <w:szCs w:val="6"/>
                                   </w:rPr>
@@ -1579,18 +1713,25 @@
                                 <w:r>
                                   <w:rPr>
                                     <w:rFonts w:ascii="Arial" w:hAnsi="Arial" w:cs="Arial"/>
+                                    <w:color w:val="020202"/>
+                                    <w:sz w:val="18"/>
+                                    <w:szCs w:val="18"/>
                                   </w:rPr>
                                   <w:t>Body</w:t>
                                 </w:r>
                                 <w:r>
                                   <w:rPr>
                                     <w:rFonts w:ascii="Arial" w:hAnsi="Arial" w:cs="Arial"/>
+                                    <w:color w:val="595959"/>
+                                    <w:sz w:val="18"/>
+                                    <w:szCs w:val="18"/>
                                   </w:rPr>
                                   <w:br/>
                                 </w:r>
                                 <w:r>
                                   <w:rPr>
                                     <w:rFonts w:ascii="Arial" w:hAnsi="Arial" w:cs="Arial"/>
+                                    <w:color w:val="595959"/>
                                     <w:sz w:val="6"/>
                                     <w:szCs w:val="6"/>
                                   </w:rPr>
@@ -1603,6 +1744,8 @@
                             <w:sdtPr>
                               <w:rPr>
                                 <w:rFonts w:ascii="Arial" w:hAnsi="Arial" w:cs="Arial"/>
+                                <w:sz w:val="18"/>
+                                <w:szCs w:val="18"/>
                               </w:rPr>
                               <w:alias w:val="atttachments"/>
                               <w:tag w:val="atttachments"/>
@@ -1616,6 +1759,8 @@
                                 <w:sdtPr>
                                   <w:rPr>
                                     <w:rFonts w:ascii="Arial" w:hAnsi="Arial" w:cs="Arial"/>
+                                    <w:sz w:val="18"/>
+                                    <w:szCs w:val="18"/>
                                   </w:rPr>
                                   <w:id w:val="852072414"/>
                                   <w:placeholder>
@@ -1632,13 +1777,15 @@
                                       </w:tabs>
                                       <w:rPr>
                                         <w:rFonts w:ascii="Arial" w:hAnsi="Arial" w:cs="Arial"/>
+                                        <w:sz w:val="18"/>
+                                        <w:szCs w:val="18"/>
                                       </w:rPr>
                                     </w:pPr>
                                     <w:r>
                                       <w:rPr>
                                         <w:rFonts w:ascii="Arial" w:hAnsi="Arial" w:cs="Arial"/>
-                                        <w:sz w:val="16"/>
-                                        <w:szCs w:val="16"/>
+                                        <w:sz w:val="18"/>
+                                        <w:szCs w:val="18"/>
                                       </w:rPr>
                                       <w:br/>
                                     </w:r>
@@ -1646,6 +1793,8 @@
                                       <w:sdtPr>
                                         <w:rPr>
                                           <w:rFonts w:ascii="Arial" w:hAnsi="Arial" w:cs="Arial"/>
+                                          <w:sz w:val="18"/>
+                                          <w:szCs w:val="18"/>
                                         </w:rPr>
                                         <w:alias w:val="attachment.generatorImageOrName"/>
                                         <w:tag w:val="attachment.generatorImageOrName"/>
@@ -1663,14 +1812,17 @@
                                             <w:rStyle w:val="PlaceholderText"/>
                                             <w:rFonts w:ascii="Arial" w:hAnsi="Arial" w:cs="Arial"/>
                                             <w:i/>
-                                            <w:sz w:val="20"/>
-                                            <w:szCs w:val="20"/>
+                                            <w:sz w:val="18"/>
+                                            <w:szCs w:val="18"/>
                                           </w:rPr>
                                           <w:t>Attachment</w:t>
                                         </w:r>
                                         <w:r>
                                           <w:rPr>
                                             <w:rFonts w:ascii="Arial" w:hAnsi="Arial" w:cs="Arial"/>
+                                            <w:color w:val="808080"/>
+                                            <w:sz w:val="18"/>
+                                            <w:szCs w:val="18"/>
                                           </w:rPr>
                                           <w:br/>
                                         </w:r>
@@ -1684,6 +1836,8 @@
                                       </w:tabs>
                                       <w:rPr>
                                         <w:rFonts w:ascii="Arial" w:hAnsi="Arial" w:cs="Arial"/>
+                                        <w:sz w:val="18"/>
+                                        <w:szCs w:val="18"/>
                                       </w:rPr>
                                     </w:pPr>
                                   </w:p>
@@ -1695,6 +1849,8 @@
                             <w:sdtPr>
                               <w:rPr>
                                 <w:rFonts w:ascii="Arial" w:hAnsi="Arial" w:cs="Arial"/>
+                                <w:sz w:val="18"/>
+                                <w:szCs w:val="18"/>
                               </w:rPr>
                               <w:alias w:val="events.reactions"/>
                               <w:tag w:val="events.reactions"/>
@@ -1708,6 +1864,8 @@
                                 <w:sdtPr>
                                   <w:rPr>
                                     <w:rFonts w:ascii="Arial" w:hAnsi="Arial" w:cs="Arial"/>
+                                    <w:sz w:val="18"/>
+                                    <w:szCs w:val="18"/>
                                   </w:rPr>
                                   <w:id w:val="-1332986408"/>
                                   <w:placeholder>
@@ -1725,11 +1883,13 @@
                                       </w:tabs>
                                       <w:rPr>
                                         <w:rFonts w:ascii="Arial" w:hAnsi="Arial" w:cs="Arial"/>
+                                        <w:sz w:val="18"/>
+                                        <w:szCs w:val="18"/>
                                       </w:rPr>
                                     </w:pPr>
                                     <w:r>
                                       <w:rPr>
-                                        <w:rFonts w:cstheme="minorHAnsi"/>
+                                        <w:rFonts w:ascii="Arial" w:hAnsi="Arial" w:cs="Arial"/>
                                         <w:sz w:val="18"/>
                                         <w:szCs w:val="18"/>
                                       </w:rPr>
@@ -1738,7 +1898,7 @@
                                     <w:sdt>
                                       <w:sdtPr>
                                         <w:rPr>
-                                          <w:rFonts w:cstheme="minorHAnsi"/>
+                                          <w:rFonts w:ascii="Arial" w:hAnsi="Arial" w:cs="Arial"/>
                                           <w:sz w:val="18"/>
                                           <w:szCs w:val="18"/>
                                         </w:rPr>
@@ -1756,7 +1916,8 @@
                                       <w:sdtContent>
                                         <w:r>
                                           <w:rPr>
-                                            <w:rFonts w:cstheme="minorHAnsi"/>
+                                            <w:rFonts w:ascii="Arial" w:hAnsi="Arial" w:cs="Arial"/>
+                                            <w:color w:val="020202"/>
                                             <w:sz w:val="18"/>
                                             <w:szCs w:val="18"/>
                                           </w:rPr>
@@ -1766,7 +1927,7 @@
                                     </w:sdt>
                                     <w:r>
                                       <w:rPr>
-                                        <w:rFonts w:cstheme="minorHAnsi"/>
+                                        <w:rFonts w:ascii="Arial" w:hAnsi="Arial" w:cs="Arial"/>
                                         <w:sz w:val="18"/>
                                         <w:szCs w:val="18"/>
                                       </w:rPr>
@@ -1776,6 +1937,8 @@
                                       <w:sdtPr>
                                         <w:rPr>
                                           <w:rFonts w:ascii="Arial" w:hAnsi="Arial" w:cs="Arial"/>
+                                          <w:sz w:val="18"/>
+                                          <w:szCs w:val="18"/>
                                         </w:rPr>
                                         <w:alias w:val="reactions.count"/>
                                         <w:tag w:val="reactions.count"/>
@@ -1791,6 +1954,7 @@
                                         <w:r>
                                           <w:rPr>
                                             <w:rFonts w:ascii="Arial" w:hAnsi="Arial" w:cs="Arial"/>
+                                            <w:color w:val="595959"/>
                                             <w:sz w:val="18"/>
                                             <w:szCs w:val="18"/>
                                           </w:rPr>
@@ -1801,6 +1965,8 @@
                                     <w:r>
                                       <w:rPr>
                                         <w:rFonts w:ascii="Arial" w:hAnsi="Arial" w:cs="Arial"/>
+                                        <w:sz w:val="18"/>
+                                        <w:szCs w:val="18"/>
                                       </w:rPr>
                                       <w:t xml:space="preserve"> </w:t>
                                     </w:r>
@@ -1818,12 +1984,7 @@
                                       <w15:dataBinding w:prefixMappings="xmlns:ns0='http://www.relativity.com/rsmfjson' " w:xpath="/ns0:json[1]/events[1]/item[1]/reactions[1]/item[1]/participants" w:storeItemID="{7D4FC123-C55F-4694-9F5E-6D828AC5A095}"/>
                                       <w15:repeatingSection/>
                                     </w:sdtPr>
-                                    <w:sdtEndPr>
-                                      <w:rPr>
-                                        <w:sz w:val="22"/>
-                                        <w:szCs w:val="22"/>
-                                      </w:rPr>
-                                    </w:sdtEndPr>
+                                    <w:sdtEndPr/>
                                     <w:sdtContent>
                                       <w:sdt>
                                         <w:sdtPr>
@@ -1839,12 +2000,7 @@
                                           <w:showingPlcHdr/>
                                           <w15:repeatingSectionItem/>
                                         </w:sdtPr>
-                                        <w:sdtEndPr>
-                                          <w:rPr>
-                                            <w:sz w:val="22"/>
-                                            <w:szCs w:val="22"/>
-                                          </w:rPr>
-                                        </w:sdtEndPr>
+                                        <w:sdtEndPr/>
                                         <w:sdtContent>
                                           <w:p>
                                             <w:pPr>
@@ -1853,6 +2009,8 @@
                                               </w:tabs>
                                               <w:rPr>
                                                 <w:rFonts w:ascii="Arial" w:hAnsi="Arial" w:cs="Arial"/>
+                                                <w:sz w:val="18"/>
+                                                <w:szCs w:val="18"/>
                                               </w:rPr>
                                             </w:pPr>
                                             <w:r>
@@ -1862,24 +2020,15 @@
                                                 <w:sz w:val="18"/>
                                                 <w:szCs w:val="18"/>
                                               </w:rPr>
-                                              <w:t>•</w:t>
-                                            </w:r>
-                                            <w:r>
-                                              <w:rPr>
-                                                <w:rFonts w:ascii="Arial" w:eastAsia="Arial Unicode MS" w:hAnsi="Arial" w:cs="Arial"/>
-                                                <w:color w:val="AEAAAA" w:themeColor="background2" w:themeShade="BF"/>
-                                                <w:sz w:val="18"/>
-                                                <w:szCs w:val="18"/>
-                                              </w:rPr>
-                                              <w:t xml:space="preserve"> </w:t>
+                                              <w:t xml:space="preserve">• </w:t>
                                             </w:r>
                                             <w:sdt>
                                               <w:sdtPr>
                                                 <w:rPr>
                                                   <w:rFonts w:ascii="Arial" w:eastAsia="Arial Unicode MS" w:hAnsi="Arial" w:cs="Arial"/>
                                                   <w:color w:val="AEAAAA" w:themeColor="background2" w:themeShade="BF"/>
-                                                  <w:sz w:val="20"/>
-                                                  <w:szCs w:val="20"/>
+                                                  <w:sz w:val="18"/>
+                                                  <w:szCs w:val="18"/>
                                                 </w:rPr>
                                                 <w:alias w:val="partcipants.display"/>
                                                 <w:tag w:val="partcipants.display"/>
@@ -1906,6 +2055,8 @@
                                             <w:r>
                                               <w:rPr>
                                                 <w:rFonts w:ascii="Arial" w:hAnsi="Arial" w:cs="Arial"/>
+                                                <w:sz w:val="18"/>
+                                                <w:szCs w:val="18"/>
                                               </w:rPr>
                                               <w:t xml:space="preserve"> </w:t>
                                             </w:r>
@@ -1921,6 +2072,8 @@
                                       </w:tabs>
                                       <w:rPr>
                                         <w:rFonts w:ascii="Arial" w:hAnsi="Arial" w:cs="Arial"/>
+                                        <w:sz w:val="18"/>
+                                        <w:szCs w:val="18"/>
                                       </w:rPr>
                                     </w:pPr>
                                   </w:p>
@@ -1932,6 +2085,8 @@
                             <w:sdtPr>
                               <w:rPr>
                                 <w:rFonts w:ascii="Arial" w:hAnsi="Arial" w:cs="Arial"/>
+                                <w:sz w:val="18"/>
+                                <w:szCs w:val="18"/>
                               </w:rPr>
                               <w:alias w:val="event.ifReactions"/>
                               <w:tag w:val="event.ifReactions"/>
@@ -1948,11 +2103,16 @@
                                 <w:pPr>
                                   <w:rPr>
                                     <w:rFonts w:ascii="Arial" w:hAnsi="Arial" w:cs="Arial"/>
+                                    <w:sz w:val="18"/>
+                                    <w:szCs w:val="18"/>
                                   </w:rPr>
                                 </w:pPr>
                                 <w:r>
                                   <w:rPr>
                                     <w:rStyle w:val="PlaceholderText"/>
+                                    <w:rFonts w:ascii="Arial" w:hAnsi="Arial" w:cs="Arial"/>
+                                    <w:sz w:val="18"/>
+                                    <w:szCs w:val="18"/>
                                   </w:rPr>
                                   <w:br/>
                                 </w:r>
@@ -1966,6 +2126,8 @@
                               </w:tabs>
                               <w:rPr>
                                 <w:rFonts w:ascii="Arial" w:hAnsi="Arial" w:cs="Arial"/>
+                                <w:sz w:val="18"/>
+                                <w:szCs w:val="18"/>
                               </w:rPr>
                             </w:pPr>
                           </w:p>
@@ -1975,6 +2137,46 @@
                   </w:sdt>
                 </w:sdtContent>
               </w:sdt>
+              <w:tr>
+                <w:trPr>
+                  <w:trHeight w:val="288"/>
+                </w:trPr>
+                <w:tc>
+                  <w:tcPr>
+                    <w:tcW w:w="864" w:type="dxa"/>
+                  </w:tcPr>
+                  <w:p>
+                    <w:pPr>
+                      <w:tabs>
+                        <w:tab w:val="right" w:pos="9720"/>
+                      </w:tabs>
+                      <w:rPr>
+                        <w:rFonts w:ascii="Arial" w:hAnsi="Arial" w:cs="Arial"/>
+                        <w:color w:val="000000" w:themeColor="text1"/>
+                      </w:rPr>
+                    </w:pPr>
+                  </w:p>
+                </w:tc>
+                <w:tc>
+                  <w:tcPr>
+                    <w:tcW w:w="9936" w:type="dxa"/>
+                  </w:tcPr>
+                  <w:p>
+                    <w:pPr>
+                      <w:tabs>
+                        <w:tab w:val="right" w:pos="9720"/>
+                      </w:tabs>
+                      <w:rPr>
+                        <w:rFonts w:ascii="Arial" w:hAnsi="Arial" w:cs="Arial"/>
+                        <w:b/>
+                        <w:color w:val="595959"/>
+                        <w:sz w:val="18"/>
+                        <w:szCs w:val="18"/>
+                      </w:rPr>
+                    </w:pPr>
+                  </w:p>
+                </w:tc>
+              </w:tr>
             </w:tbl>
             <w:p>
               <w:pPr>
@@ -2752,7 +2954,7 @@
       <w:docPartBody>
         <w:p>
           <w:pPr>
-            <w:pStyle w:val="FC623D2331184046A2CCF5B241DD0BDE8"/>
+            <w:pStyle w:val="FC623D2331184046A2CCF5B241DD0BDE19"/>
           </w:pPr>
           <w:r>
             <w:rPr>
@@ -2781,7 +2983,7 @@
       <w:docPartBody>
         <w:p>
           <w:pPr>
-            <w:pStyle w:val="0E5F24CDD4BD4E1F9BA221EEC5F99E295"/>
+            <w:pStyle w:val="0E5F24CDD4BD4E1F9BA221EEC5F99E2915"/>
           </w:pPr>
           <w:r>
             <w:rPr>
@@ -2810,7 +3012,7 @@
       <w:docPartBody>
         <w:p>
           <w:pPr>
-            <w:pStyle w:val="650A950AB6384EF1AC55C6655604EF035"/>
+            <w:pStyle w:val="650A950AB6384EF1AC55C6655604EF0316"/>
           </w:pPr>
           <w:r>
             <w:rPr>
@@ -2819,7 +3021,7 @@
               <w:sz w:val="28"/>
               <w:szCs w:val="28"/>
             </w:rPr>
-            <w:t>icon</w:t>
+            <w:t>Icon</w:t>
           </w:r>
         </w:p>
       </w:docPartBody>
@@ -2871,11 +3073,13 @@
       <w:docPartBody>
         <w:p>
           <w:pPr>
-            <w:pStyle w:val="8F9721394937460F830656CC7F687E395"/>
+            <w:pStyle w:val="8F9721394937460F830656CC7F687E3916"/>
           </w:pPr>
           <w:r>
             <w:rPr>
               <w:rFonts w:ascii="Arial" w:hAnsi="Arial" w:cs="Arial"/>
+              <w:sz w:val="21"/>
+              <w:szCs w:val="21"/>
             </w:rPr>
             <w:t>EventCount</w:t>
           </w:r>
@@ -2900,11 +3104,13 @@
       <w:docPartBody>
         <w:p>
           <w:pPr>
-            <w:pStyle w:val="D97CFB4711DC473B8C18DDE9E81D66C35"/>
+            <w:pStyle w:val="D97CFB4711DC473B8C18DDE9E81D66C316"/>
           </w:pPr>
           <w:r>
             <w:rPr>
               <w:rFonts w:ascii="Arial" w:hAnsi="Arial" w:cs="Arial"/>
+              <w:sz w:val="21"/>
+              <w:szCs w:val="21"/>
             </w:rPr>
             <w:t>DateRange</w:t>
           </w:r>
@@ -3016,11 +3222,11 @@
       <w:docPartBody>
         <w:p>
           <w:pPr>
-            <w:pStyle w:val="DC7B97F630564CF29E69D0AA8518DE645"/>
+            <w:pStyle w:val="DC7B97F630564CF29E69D0AA8518DE6415"/>
           </w:pPr>
           <w:r>
             <w:rPr>
-              <w:rFonts w:ascii="Arial Unicode MS" w:eastAsia="Arial Unicode MS" w:hAnsi="Arial Unicode MS" w:cs="Arial Unicode MS"/>
+              <w:rFonts w:ascii="Arial" w:eastAsia="Arial Unicode MS" w:hAnsi="Arial" w:cs="Arial"/>
               <w:color w:val="FF0000"/>
             </w:rPr>
             <w:t>AA</w:t>
@@ -3057,139 +3263,6 @@
               <w:szCs w:val="20"/>
             </w:rPr>
             <w:t>Participant</w:t>
-          </w:r>
-        </w:p>
-      </w:docPartBody>
-    </w:docPart>
-    <w:docPart>
-      <w:docPartPr>
-        <w:name w:val="AFD786FF498E4B09955A6BA8BFF36562"/>
-        <w:category>
-          <w:name w:val="General"/>
-          <w:gallery w:val="placeholder"/>
-        </w:category>
-        <w:types>
-          <w:type w:val="bbPlcHdr"/>
-        </w:types>
-        <w:behaviors>
-          <w:behavior w:val="content"/>
-        </w:behaviors>
-        <w:guid w:val="{7A9F0DF4-94D6-43B6-8CCA-5066DF0211CF}"/>
-      </w:docPartPr>
-      <w:docPartBody>
-        <w:p>
-          <w:pPr>
-            <w:pStyle w:val="AFD786FF498E4B09955A6BA8BFF365625"/>
-          </w:pPr>
-          <w:r>
-            <w:rPr>
-              <w:rStyle w:val="PlaceholderText"/>
-              <w:color w:val="0070C0"/>
-              <w:sz w:val="20"/>
-              <w:szCs w:val="20"/>
-            </w:rPr>
-            <w:t>EDITED</w:t>
-          </w:r>
-          <w:r>
-            <w:rPr>
-              <w:rStyle w:val="PlaceholderText"/>
-              <w:color w:val="0070C0"/>
-              <w:sz w:val="20"/>
-              <w:szCs w:val="20"/>
-            </w:rPr>
-            <w:t xml:space="preserve">  </w:t>
-          </w:r>
-        </w:p>
-      </w:docPartBody>
-    </w:docPart>
-    <w:docPart>
-      <w:docPartPr>
-        <w:name w:val="DD944569190C4F989D087FA4F311BEE2"/>
-        <w:category>
-          <w:name w:val="General"/>
-          <w:gallery w:val="placeholder"/>
-        </w:category>
-        <w:types>
-          <w:type w:val="bbPlcHdr"/>
-        </w:types>
-        <w:behaviors>
-          <w:behavior w:val="content"/>
-        </w:behaviors>
-        <w:guid w:val="{05029529-C7FA-40D7-93A4-3A825F94E9D4}"/>
-      </w:docPartPr>
-      <w:docPartBody>
-        <w:p>
-          <w:pPr>
-            <w:pStyle w:val="DD944569190C4F989D087FA4F311BEE25"/>
-          </w:pPr>
-          <w:r>
-            <w:rPr>
-              <w:rStyle w:val="PlaceholderText"/>
-              <w:rFonts w:eastAsia="Arial Unicode MS" w:cstheme="minorHAnsi"/>
-              <w:color w:val="D53D3D"/>
-              <w:sz w:val="20"/>
-              <w:szCs w:val="20"/>
-            </w:rPr>
-            <w:t>D</w:t>
-          </w:r>
-          <w:r>
-            <w:rPr>
-              <w:rStyle w:val="PlaceholderText"/>
-              <w:rFonts w:eastAsia="Arial Unicode MS" w:cstheme="minorHAnsi"/>
-              <w:color w:val="D53D3D"/>
-              <w:sz w:val="20"/>
-              <w:szCs w:val="20"/>
-            </w:rPr>
-            <w:t>ELETED</w:t>
-          </w:r>
-          <w:r>
-            <w:rPr>
-              <w:rStyle w:val="PlaceholderText"/>
-              <w:rFonts w:ascii="Arial Unicode MS" w:eastAsia="Arial Unicode MS" w:hAnsi="Arial Unicode MS" w:cs="Arial Unicode MS"/>
-              <w:color w:val="D53D3D"/>
-              <w:sz w:val="20"/>
-              <w:szCs w:val="20"/>
-            </w:rPr>
-            <w:t xml:space="preserve"> </w:t>
-          </w:r>
-        </w:p>
-      </w:docPartBody>
-    </w:docPart>
-    <w:docPart>
-      <w:docPartPr>
-        <w:name w:val="DD248698C94041BC860B61DF9673DB63"/>
-        <w:category>
-          <w:name w:val="General"/>
-          <w:gallery w:val="placeholder"/>
-        </w:category>
-        <w:types>
-          <w:type w:val="bbPlcHdr"/>
-        </w:types>
-        <w:behaviors>
-          <w:behavior w:val="content"/>
-        </w:behaviors>
-        <w:guid w:val="{51483801-AFCC-4B09-9F8D-EC299C5F8527}"/>
-      </w:docPartPr>
-      <w:docPartBody>
-        <w:p>
-          <w:pPr>
-            <w:pStyle w:val="DD248698C94041BC860B61DF9673DB635"/>
-          </w:pPr>
-          <w:r>
-            <w:rPr>
-              <w:rFonts w:ascii="Arial Unicode MS" w:eastAsia="Arial Unicode MS" w:hAnsi="Arial Unicode MS" w:cs="Arial Unicode MS" w:hint="eastAsia"/>
-              <w:b/>
-              <w:color w:val="D53D3D"/>
-            </w:rPr>
-            <w:t>!</w:t>
-          </w:r>
-          <w:r>
-            <w:rPr>
-              <w:rFonts w:ascii="Arial Unicode MS" w:eastAsia="Arial Unicode MS" w:hAnsi="Arial Unicode MS" w:cs="Arial Unicode MS"/>
-              <w:b/>
-              <w:color w:val="D53D3D"/>
-            </w:rPr>
-            <w:t xml:space="preserve">  </w:t>
           </w:r>
         </w:p>
       </w:docPartBody>
@@ -3241,13 +3314,15 @@
       <w:docPartBody>
         <w:p>
           <w:pPr>
-            <w:pStyle w:val="161009EB692948DF80B39FAF67C72E9A5"/>
+            <w:pStyle w:val="161009EB692948DF80B39FAF67C72E9A15"/>
           </w:pPr>
           <w:r>
             <w:rPr>
               <w:rStyle w:val="PlaceholderText"/>
-              <w:sz w:val="20"/>
-              <w:szCs w:val="20"/>
+              <w:rFonts w:ascii="Arial" w:hAnsi="Arial" w:cs="Arial"/>
+              <w:color w:val="595959"/>
+              <w:sz w:val="18"/>
+              <w:szCs w:val="18"/>
             </w:rPr>
             <w:t>TIME</w:t>
           </w:r>
@@ -3272,15 +3347,15 @@
       <w:docPartBody>
         <w:p>
           <w:pPr>
-            <w:pStyle w:val="489C5BABC9E7434AB96236B81DF771955"/>
+            <w:pStyle w:val="489C5BABC9E7434AB96236B81DF7719515"/>
           </w:pPr>
           <w:r>
             <w:rPr>
               <w:rStyle w:val="PlaceholderText"/>
               <w:rFonts w:ascii="Arial" w:hAnsi="Arial" w:cs="Arial"/>
               <w:i/>
-              <w:sz w:val="20"/>
-              <w:szCs w:val="20"/>
+              <w:sz w:val="18"/>
+              <w:szCs w:val="18"/>
             </w:rPr>
             <w:t>Joined the conversation</w:t>
           </w:r>
@@ -3288,6 +3363,8 @@
             <w:rPr>
               <w:rStyle w:val="PlaceholderText"/>
               <w:rFonts w:ascii="Arial" w:hAnsi="Arial" w:cs="Arial"/>
+              <w:sz w:val="18"/>
+              <w:szCs w:val="18"/>
             </w:rPr>
             <w:br/>
           </w:r>
@@ -3312,15 +3389,15 @@
       <w:docPartBody>
         <w:p>
           <w:pPr>
-            <w:pStyle w:val="8FB1646BF134442985CBF45B739A21475"/>
+            <w:pStyle w:val="8FB1646BF134442985CBF45B739A214715"/>
           </w:pPr>
           <w:r>
             <w:rPr>
               <w:rStyle w:val="PlaceholderText"/>
               <w:rFonts w:ascii="Arial" w:hAnsi="Arial" w:cs="Arial"/>
               <w:i/>
-              <w:sz w:val="20"/>
-              <w:szCs w:val="20"/>
+              <w:sz w:val="18"/>
+              <w:szCs w:val="18"/>
             </w:rPr>
             <w:t>Left the conversation</w:t>
           </w:r>
@@ -3329,6 +3406,8 @@
               <w:rStyle w:val="PlaceholderText"/>
               <w:rFonts w:ascii="Arial" w:hAnsi="Arial" w:cs="Arial"/>
               <w:i/>
+              <w:sz w:val="18"/>
+              <w:szCs w:val="18"/>
             </w:rPr>
             <w:br/>
           </w:r>
@@ -3353,7 +3432,7 @@
       <w:docPartBody>
         <w:p>
           <w:pPr>
-            <w:pStyle w:val="3B5C4873491747FC96275F00C1A1CE335"/>
+            <w:pStyle w:val="3B5C4873491747FC96275F00C1A1CE3315"/>
           </w:pPr>
           <w:r>
             <w:rPr>
@@ -3361,8 +3440,8 @@
               <w:rFonts w:ascii="Arial" w:hAnsi="Arial" w:cs="Arial"/>
               <w:b/>
               <w:i/>
-              <w:sz w:val="20"/>
-              <w:szCs w:val="20"/>
+              <w:sz w:val="18"/>
+              <w:szCs w:val="18"/>
             </w:rPr>
             <w:t>DISCLAIMER</w:t>
           </w:r>
@@ -3370,6 +3449,8 @@
             <w:rPr>
               <w:rStyle w:val="PlaceholderText"/>
               <w:rFonts w:ascii="Arial" w:hAnsi="Arial" w:cs="Arial"/>
+              <w:sz w:val="18"/>
+              <w:szCs w:val="18"/>
             </w:rPr>
             <w:br/>
           </w:r>
@@ -3394,21 +3475,24 @@
       <w:docPartBody>
         <w:p>
           <w:pPr>
-            <w:pStyle w:val="967A4716603B42CAB33B0CAAAF8C5BC25"/>
+            <w:pStyle w:val="967A4716603B42CAB33B0CAAAF8C5BC215"/>
           </w:pPr>
           <w:r>
             <w:rPr>
               <w:rStyle w:val="PlaceholderText"/>
               <w:rFonts w:ascii="Arial" w:hAnsi="Arial" w:cs="Arial"/>
               <w:i/>
-              <w:sz w:val="20"/>
-              <w:szCs w:val="20"/>
+              <w:sz w:val="18"/>
+              <w:szCs w:val="18"/>
             </w:rPr>
             <w:t>Attachment</w:t>
           </w:r>
           <w:r>
             <w:rPr>
               <w:rFonts w:ascii="Arial" w:hAnsi="Arial" w:cs="Arial"/>
+              <w:color w:val="808080"/>
+              <w:sz w:val="18"/>
+              <w:szCs w:val="18"/>
             </w:rPr>
             <w:br/>
           </w:r>
@@ -3453,11 +3537,12 @@
       <w:docPartBody>
         <w:p>
           <w:pPr>
-            <w:pStyle w:val="7F86DE587EF84BF493F9A0176EA704F85"/>
+            <w:pStyle w:val="7F86DE587EF84BF493F9A0176EA704F815"/>
           </w:pPr>
           <w:r>
             <w:rPr>
-              <w:rFonts w:cstheme="minorHAnsi"/>
+              <w:rFonts w:ascii="Arial" w:hAnsi="Arial" w:cs="Arial"/>
+              <w:color w:val="020202"/>
               <w:sz w:val="18"/>
               <w:szCs w:val="18"/>
             </w:rPr>
@@ -3484,11 +3569,14 @@
       <w:docPartBody>
         <w:p>
           <w:pPr>
-            <w:pStyle w:val="89A94C83C6784FDA8EB5FDE04D51FC955"/>
+            <w:pStyle w:val="89A94C83C6784FDA8EB5FDE04D51FC9515"/>
           </w:pPr>
           <w:r>
             <w:rPr>
               <w:rStyle w:val="PlaceholderText"/>
+              <w:rFonts w:ascii="Arial" w:hAnsi="Arial" w:cs="Arial"/>
+              <w:sz w:val="18"/>
+              <w:szCs w:val="18"/>
             </w:rPr>
             <w:br/>
           </w:r>
@@ -3513,7 +3601,7 @@
       <w:docPartBody>
         <w:p>
           <w:pPr>
-            <w:pStyle w:val="BBCCF15CD2A0407D8A2F4EAFCF0494AF5"/>
+            <w:pStyle w:val="BBCCF15CD2A0407D8A2F4EAFCF0494AF15"/>
           </w:pPr>
           <w:r>
             <w:rPr>
@@ -3556,6 +3644,167 @@
         </w:p>
       </w:docPartBody>
     </w:docPart>
+    <w:docPart>
+      <w:docPartPr>
+        <w:name w:val="719790ADE53D49CC99E112082048E0F1"/>
+        <w:category>
+          <w:name w:val="General"/>
+          <w:gallery w:val="placeholder"/>
+        </w:category>
+        <w:types>
+          <w:type w:val="bbPlcHdr"/>
+        </w:types>
+        <w:behaviors>
+          <w:behavior w:val="content"/>
+        </w:behaviors>
+        <w:guid w:val="{7FCB35C7-0F30-42B5-8785-35B1AB13845D}"/>
+      </w:docPartPr>
+      <w:docPartBody>
+        <w:p>
+          <w:pPr>
+            <w:pStyle w:val="719790ADE53D49CC99E112082048E0F18"/>
+          </w:pPr>
+          <w:r>
+            <w:rPr>
+              <w:rStyle w:val="PlaceholderText"/>
+              <w:rFonts w:ascii="Arial" w:hAnsi="Arial" w:cs="Arial"/>
+              <w:b/>
+              <w:sz w:val="18"/>
+              <w:szCs w:val="18"/>
+            </w:rPr>
+            <w:t xml:space="preserve">EDITED </w:t>
+          </w:r>
+          <w:r>
+            <w:rPr>
+              <w:rStyle w:val="PlaceholderText"/>
+              <w:rFonts w:ascii="Arial" w:hAnsi="Arial" w:cs="Arial"/>
+              <w:b/>
+              <w:sz w:val="18"/>
+              <w:szCs w:val="18"/>
+            </w:rPr>
+            <w:t xml:space="preserve"> </w:t>
+          </w:r>
+        </w:p>
+      </w:docPartBody>
+    </w:docPart>
+    <w:docPart>
+      <w:docPartPr>
+        <w:name w:val="8666A9BA48AD458785DCFFF9D36A5040"/>
+        <w:category>
+          <w:name w:val="General"/>
+          <w:gallery w:val="placeholder"/>
+        </w:category>
+        <w:types>
+          <w:type w:val="bbPlcHdr"/>
+        </w:types>
+        <w:behaviors>
+          <w:behavior w:val="content"/>
+        </w:behaviors>
+        <w:guid w:val="{0B570A21-1D5E-4C47-ADF6-6F133DA72097}"/>
+      </w:docPartPr>
+      <w:docPartBody>
+        <w:p>
+          <w:pPr>
+            <w:pStyle w:val="8666A9BA48AD458785DCFFF9D36A50408"/>
+          </w:pPr>
+          <w:r>
+            <w:rPr>
+              <w:rStyle w:val="PlaceholderText"/>
+              <w:rFonts w:ascii="Arial" w:eastAsia="Arial Unicode MS" w:hAnsi="Arial" w:cs="Arial"/>
+              <w:b/>
+              <w:color w:val="C33838"/>
+              <w:sz w:val="18"/>
+              <w:szCs w:val="18"/>
+            </w:rPr>
+            <w:t>DELETED</w:t>
+          </w:r>
+          <w:r>
+            <w:rPr>
+              <w:rStyle w:val="PlaceholderText"/>
+              <w:rFonts w:ascii="Arial" w:eastAsia="Arial Unicode MS" w:hAnsi="Arial" w:cs="Arial"/>
+              <w:b/>
+              <w:color w:val="C33838"/>
+              <w:sz w:val="18"/>
+              <w:szCs w:val="18"/>
+            </w:rPr>
+            <w:t xml:space="preserve"> </w:t>
+          </w:r>
+          <w:r>
+            <w:rPr>
+              <w:rStyle w:val="PlaceholderText"/>
+              <w:rFonts w:ascii="Arial" w:eastAsia="Arial Unicode MS" w:hAnsi="Arial" w:cs="Arial"/>
+              <w:b/>
+              <w:color w:val="C33838"/>
+              <w:sz w:val="18"/>
+              <w:szCs w:val="18"/>
+            </w:rPr>
+            <w:t xml:space="preserve"> </w:t>
+          </w:r>
+        </w:p>
+      </w:docPartBody>
+    </w:docPart>
+    <w:docPart>
+      <w:docPartPr>
+        <w:name w:val="A96D634085D7476C9E1A561C09962007"/>
+        <w:category>
+          <w:name w:val="General"/>
+          <w:gallery w:val="placeholder"/>
+        </w:category>
+        <w:types>
+          <w:type w:val="bbPlcHdr"/>
+        </w:types>
+        <w:behaviors>
+          <w:behavior w:val="content"/>
+        </w:behaviors>
+        <w:guid w:val="{59DF9634-BCA0-433D-8D30-1DD69108CD6C}"/>
+      </w:docPartPr>
+      <w:docPartBody>
+        <w:p>
+          <w:pPr>
+            <w:pStyle w:val="A96D634085D7476C9E1A561C099620078"/>
+          </w:pPr>
+          <w:r>
+            <w:rPr>
+              <w:rFonts w:ascii="Arial" w:eastAsia="Arial Unicode MS" w:hAnsi="Arial" w:cs="Arial"/>
+              <w:b/>
+              <w:color w:val="C33838"/>
+              <w:sz w:val="18"/>
+              <w:szCs w:val="18"/>
+            </w:rPr>
+            <w:t xml:space="preserve">!  </w:t>
+          </w:r>
+        </w:p>
+      </w:docPartBody>
+    </w:docPart>
+    <w:docPart>
+      <w:docPartPr>
+        <w:name w:val="402600545667469B92E0A1EE5580CE29"/>
+        <w:category>
+          <w:name w:val="General"/>
+          <w:gallery w:val="placeholder"/>
+        </w:category>
+        <w:types>
+          <w:type w:val="bbPlcHdr"/>
+        </w:types>
+        <w:behaviors>
+          <w:behavior w:val="content"/>
+        </w:behaviors>
+        <w:guid w:val="{5D3A36CA-BF18-41BD-B63E-520F46AB744B}"/>
+      </w:docPartPr>
+      <w:docPartBody>
+        <w:p>
+          <w:pPr>
+            <w:pStyle w:val="402600545667469B92E0A1EE5580CE29"/>
+          </w:pPr>
+          <w:r>
+            <w:rPr>
+              <w:rStyle w:val="PlaceholderText"/>
+            </w:rPr>
+            <w:t>Click here to enter text.</w:t>
+          </w:r>
+        </w:p>
+      </w:docPartBody>
+    </w:docPart>
   </w:docParts>
 </w:glossaryDocument>
 </file>
@@ -3567,7 +3816,7 @@
     <w:charset w:val="00"/>
     <w:family w:val="swiss"/>
     <w:pitch w:val="variable"/>
-    <w:sig w:usb0="E0002EFF" w:usb1="C0007843" w:usb2="00000009" w:usb3="00000000" w:csb0="000001FF" w:csb1="00000000"/>
+    <w:sig w:usb0="E0002EFF" w:usb1="C000785B" w:usb2="00000009" w:usb3="00000000" w:csb0="000001FF" w:csb1="00000000"/>
   </w:font>
   <w:font w:name="Times New Roman">
     <w:panose1 w:val="02020603050405020304"/>
@@ -3578,10 +3827,11 @@
   </w:font>
   <w:font w:name="Arial Unicode MS">
     <w:panose1 w:val="020B0604020202020204"/>
-    <w:charset w:val="80"/>
-    <w:family w:val="swiss"/>
+    <w:charset w:val="00"/>
+    <w:family w:val="roman"/>
+    <w:notTrueType/>
     <w:pitch w:val="variable"/>
-    <w:sig w:usb0="F7FFAFFF" w:usb1="E9DFFFFF" w:usb2="0000003F" w:usb3="00000000" w:csb0="003F01FF" w:csb1="00000000"/>
+    <w:sig w:usb0="00000003" w:usb1="00000000" w:usb2="00000000" w:usb3="00000000" w:csb0="00000001" w:csb1="00000000"/>
   </w:font>
   <w:font w:name="Calibri">
     <w:panose1 w:val="020F0502020204030204"/>
@@ -3603,6 +3853,7 @@
 <file path=word/glossary/settings.xml><?xml version="1.0" encoding="utf-8"?>
 <w:settings xmlns:mc="http://schemas.openxmlformats.org/markup-compatibility/2006" xmlns:o="urn:schemas-microsoft-com:office:office" xmlns:r="http://schemas.openxmlformats.org/officeDocument/2006/relationships" xmlns:m="http://schemas.openxmlformats.org/officeDocument/2006/math" xmlns:v="urn:schemas-microsoft-com:vml" xmlns:w10="urn:schemas-microsoft-com:office:word" xmlns:w="http://schemas.openxmlformats.org/wordprocessingml/2006/main" xmlns:w14="http://schemas.microsoft.com/office/word/2010/wordml" xmlns:w15="http://schemas.microsoft.com/office/word/2012/wordml" xmlns:sl="http://schemas.openxmlformats.org/schemaLibrary/2006/main" mc:Ignorable="w14 w15">
   <w:view w:val="normal"/>
+  <w:revisionView w:inkAnnotations="0"/>
   <w:defaultTabStop w:val="720"/>
   <w:characterSpacingControl w:val="doNotCompress"/>
   <w:compat>
@@ -3666,7 +3917,10 @@
     <w:rsid w:val="00344D32"/>
     <w:rsid w:val="003458F6"/>
     <w:rsid w:val="00366605"/>
+    <w:rsid w:val="003677CC"/>
+    <w:rsid w:val="00375BDE"/>
     <w:rsid w:val="003A3E65"/>
+    <w:rsid w:val="003B7878"/>
     <w:rsid w:val="003C4090"/>
     <w:rsid w:val="003D36DF"/>
     <w:rsid w:val="003D3B0E"/>
@@ -3675,11 +3929,17 @@
     <w:rsid w:val="003E1B93"/>
     <w:rsid w:val="003E3BBC"/>
     <w:rsid w:val="003F4A72"/>
+    <w:rsid w:val="00407C36"/>
+    <w:rsid w:val="004153DD"/>
+    <w:rsid w:val="004264E3"/>
     <w:rsid w:val="00485559"/>
     <w:rsid w:val="004A417F"/>
+    <w:rsid w:val="004D3311"/>
     <w:rsid w:val="004E7D69"/>
     <w:rsid w:val="004F53E6"/>
     <w:rsid w:val="004F639C"/>
+    <w:rsid w:val="004F7AE6"/>
+    <w:rsid w:val="005202F9"/>
     <w:rsid w:val="0052072A"/>
     <w:rsid w:val="0054036E"/>
     <w:rsid w:val="00541738"/>
@@ -3687,12 +3947,16 @@
     <w:rsid w:val="00591307"/>
     <w:rsid w:val="00593FE8"/>
     <w:rsid w:val="005C1F68"/>
+    <w:rsid w:val="005D0941"/>
     <w:rsid w:val="005D2C90"/>
     <w:rsid w:val="005E3152"/>
+    <w:rsid w:val="005F62F7"/>
+    <w:rsid w:val="006016C2"/>
     <w:rsid w:val="0061538C"/>
     <w:rsid w:val="00616805"/>
     <w:rsid w:val="006203E3"/>
     <w:rsid w:val="00626FAD"/>
+    <w:rsid w:val="0063479D"/>
     <w:rsid w:val="00684E21"/>
     <w:rsid w:val="00692F45"/>
     <w:rsid w:val="006A4D17"/>
@@ -3704,19 +3968,23 @@
     <w:rsid w:val="0074369F"/>
     <w:rsid w:val="007508F9"/>
     <w:rsid w:val="00765F3E"/>
+    <w:rsid w:val="00774CAC"/>
     <w:rsid w:val="00780897"/>
     <w:rsid w:val="0078106A"/>
     <w:rsid w:val="00796B4B"/>
     <w:rsid w:val="007C474E"/>
     <w:rsid w:val="007F3749"/>
     <w:rsid w:val="00823638"/>
+    <w:rsid w:val="00845658"/>
     <w:rsid w:val="008952AC"/>
     <w:rsid w:val="008B5A5E"/>
     <w:rsid w:val="008C3E3C"/>
     <w:rsid w:val="008C689A"/>
     <w:rsid w:val="008D0B08"/>
+    <w:rsid w:val="008D387C"/>
     <w:rsid w:val="008E2C5A"/>
     <w:rsid w:val="008F1252"/>
+    <w:rsid w:val="00904032"/>
     <w:rsid w:val="009152C5"/>
     <w:rsid w:val="00915FA8"/>
     <w:rsid w:val="009206A7"/>
@@ -3725,6 +3993,7 @@
     <w:rsid w:val="00984A5F"/>
     <w:rsid w:val="00990697"/>
     <w:rsid w:val="00996794"/>
+    <w:rsid w:val="009A0909"/>
     <w:rsid w:val="009A44D7"/>
     <w:rsid w:val="009C26E7"/>
     <w:rsid w:val="009C2C8E"/>
@@ -3740,6 +4009,7 @@
     <w:rsid w:val="00AA4B36"/>
     <w:rsid w:val="00AA7302"/>
     <w:rsid w:val="00AE276D"/>
+    <w:rsid w:val="00AF2C1D"/>
     <w:rsid w:val="00AF2E31"/>
     <w:rsid w:val="00AF3D9B"/>
     <w:rsid w:val="00B00980"/>
@@ -3748,11 +4018,13 @@
     <w:rsid w:val="00B26F4E"/>
     <w:rsid w:val="00B44449"/>
     <w:rsid w:val="00B503D9"/>
+    <w:rsid w:val="00B57D94"/>
     <w:rsid w:val="00B67E54"/>
     <w:rsid w:val="00B94607"/>
     <w:rsid w:val="00BA4106"/>
     <w:rsid w:val="00BB4D27"/>
     <w:rsid w:val="00BC003C"/>
+    <w:rsid w:val="00BC21A5"/>
     <w:rsid w:val="00C1518D"/>
     <w:rsid w:val="00C4268B"/>
     <w:rsid w:val="00CA28A6"/>
@@ -3777,8 +4049,10 @@
     <w:rsid w:val="00EF3563"/>
     <w:rsid w:val="00F07E6B"/>
     <w:rsid w:val="00F114D9"/>
+    <w:rsid w:val="00F32969"/>
     <w:rsid w:val="00F556C3"/>
     <w:rsid w:val="00F63B15"/>
+    <w:rsid w:val="00F70B55"/>
     <w:rsid w:val="00F756CF"/>
     <w:rsid w:val="00F900D1"/>
     <w:rsid w:val="00FF0A01"/>
@@ -4230,7 +4504,7 @@
     <w:basedOn w:val="DefaultParagraphFont"/>
     <w:uiPriority w:val="99"/>
     <w:semiHidden/>
-    <w:rsid w:val="00155020"/>
+    <w:rsid w:val="003677CC"/>
     <w:rPr>
       <w:color w:val="808080"/>
     </w:rPr>
@@ -9424,6 +9698,1240 @@
     <w:rPr>
       <w:rFonts w:eastAsiaTheme="minorHAnsi"/>
     </w:rPr>
+  </w:style>
+  <w:style w:type="paragraph" w:customStyle="1" w:styleId="FC623D2331184046A2CCF5B241DD0BDE9">
+    <w:name w:val="FC623D2331184046A2CCF5B241DD0BDE9"/>
+    <w:rsid w:val="00AF2C1D"/>
+    <w:rPr>
+      <w:rFonts w:eastAsiaTheme="minorHAnsi"/>
+    </w:rPr>
+  </w:style>
+  <w:style w:type="paragraph" w:customStyle="1" w:styleId="650A950AB6384EF1AC55C6655604EF036">
+    <w:name w:val="650A950AB6384EF1AC55C6655604EF036"/>
+    <w:rsid w:val="00AF2C1D"/>
+    <w:rPr>
+      <w:rFonts w:eastAsiaTheme="minorHAnsi"/>
+    </w:rPr>
+  </w:style>
+  <w:style w:type="paragraph" w:customStyle="1" w:styleId="8F9721394937460F830656CC7F687E396">
+    <w:name w:val="8F9721394937460F830656CC7F687E396"/>
+    <w:rsid w:val="00AF2C1D"/>
+    <w:rPr>
+      <w:rFonts w:eastAsiaTheme="minorHAnsi"/>
+    </w:rPr>
+  </w:style>
+  <w:style w:type="paragraph" w:customStyle="1" w:styleId="D97CFB4711DC473B8C18DDE9E81D66C36">
+    <w:name w:val="D97CFB4711DC473B8C18DDE9E81D66C36"/>
+    <w:rsid w:val="00AF2C1D"/>
+    <w:rPr>
+      <w:rFonts w:eastAsiaTheme="minorHAnsi"/>
+    </w:rPr>
+  </w:style>
+  <w:style w:type="paragraph" w:customStyle="1" w:styleId="0E5F24CDD4BD4E1F9BA221EEC5F99E296">
+    <w:name w:val="0E5F24CDD4BD4E1F9BA221EEC5F99E296"/>
+    <w:rsid w:val="00AF2C1D"/>
+    <w:rPr>
+      <w:rFonts w:eastAsiaTheme="minorHAnsi"/>
+    </w:rPr>
+  </w:style>
+  <w:style w:type="paragraph" w:customStyle="1" w:styleId="BBCCF15CD2A0407D8A2F4EAFCF0494AF6">
+    <w:name w:val="BBCCF15CD2A0407D8A2F4EAFCF0494AF6"/>
+    <w:rsid w:val="00AF2C1D"/>
+    <w:rPr>
+      <w:rFonts w:eastAsiaTheme="minorHAnsi"/>
+    </w:rPr>
+  </w:style>
+  <w:style w:type="paragraph" w:customStyle="1" w:styleId="DC7B97F630564CF29E69D0AA8518DE646">
+    <w:name w:val="DC7B97F630564CF29E69D0AA8518DE646"/>
+    <w:rsid w:val="00AF2C1D"/>
+    <w:rPr>
+      <w:rFonts w:eastAsiaTheme="minorHAnsi"/>
+    </w:rPr>
+  </w:style>
+  <w:style w:type="paragraph" w:customStyle="1" w:styleId="AFD786FF498E4B09955A6BA8BFF365626">
+    <w:name w:val="AFD786FF498E4B09955A6BA8BFF365626"/>
+    <w:rsid w:val="00AF2C1D"/>
+    <w:rPr>
+      <w:rFonts w:eastAsiaTheme="minorHAnsi"/>
+    </w:rPr>
+  </w:style>
+  <w:style w:type="paragraph" w:customStyle="1" w:styleId="DD944569190C4F989D087FA4F311BEE26">
+    <w:name w:val="DD944569190C4F989D087FA4F311BEE26"/>
+    <w:rsid w:val="00AF2C1D"/>
+    <w:rPr>
+      <w:rFonts w:eastAsiaTheme="minorHAnsi"/>
+    </w:rPr>
+  </w:style>
+  <w:style w:type="paragraph" w:customStyle="1" w:styleId="DD248698C94041BC860B61DF9673DB636">
+    <w:name w:val="DD248698C94041BC860B61DF9673DB636"/>
+    <w:rsid w:val="00AF2C1D"/>
+    <w:rPr>
+      <w:rFonts w:eastAsiaTheme="minorHAnsi"/>
+    </w:rPr>
+  </w:style>
+  <w:style w:type="paragraph" w:customStyle="1" w:styleId="161009EB692948DF80B39FAF67C72E9A6">
+    <w:name w:val="161009EB692948DF80B39FAF67C72E9A6"/>
+    <w:rsid w:val="00AF2C1D"/>
+    <w:rPr>
+      <w:rFonts w:eastAsiaTheme="minorHAnsi"/>
+    </w:rPr>
+  </w:style>
+  <w:style w:type="paragraph" w:customStyle="1" w:styleId="489C5BABC9E7434AB96236B81DF771956">
+    <w:name w:val="489C5BABC9E7434AB96236B81DF771956"/>
+    <w:rsid w:val="00AF2C1D"/>
+    <w:rPr>
+      <w:rFonts w:eastAsiaTheme="minorHAnsi"/>
+    </w:rPr>
+  </w:style>
+  <w:style w:type="paragraph" w:customStyle="1" w:styleId="8FB1646BF134442985CBF45B739A21476">
+    <w:name w:val="8FB1646BF134442985CBF45B739A21476"/>
+    <w:rsid w:val="00AF2C1D"/>
+    <w:rPr>
+      <w:rFonts w:eastAsiaTheme="minorHAnsi"/>
+    </w:rPr>
+  </w:style>
+  <w:style w:type="paragraph" w:customStyle="1" w:styleId="3B5C4873491747FC96275F00C1A1CE336">
+    <w:name w:val="3B5C4873491747FC96275F00C1A1CE336"/>
+    <w:rsid w:val="00AF2C1D"/>
+    <w:rPr>
+      <w:rFonts w:eastAsiaTheme="minorHAnsi"/>
+    </w:rPr>
+  </w:style>
+  <w:style w:type="paragraph" w:customStyle="1" w:styleId="967A4716603B42CAB33B0CAAAF8C5BC26">
+    <w:name w:val="967A4716603B42CAB33B0CAAAF8C5BC26"/>
+    <w:rsid w:val="00AF2C1D"/>
+    <w:rPr>
+      <w:rFonts w:eastAsiaTheme="minorHAnsi"/>
+    </w:rPr>
+  </w:style>
+  <w:style w:type="paragraph" w:customStyle="1" w:styleId="7F86DE587EF84BF493F9A0176EA704F86">
+    <w:name w:val="7F86DE587EF84BF493F9A0176EA704F86"/>
+    <w:rsid w:val="00AF2C1D"/>
+    <w:rPr>
+      <w:rFonts w:eastAsiaTheme="minorHAnsi"/>
+    </w:rPr>
+  </w:style>
+  <w:style w:type="paragraph" w:customStyle="1" w:styleId="89A94C83C6784FDA8EB5FDE04D51FC956">
+    <w:name w:val="89A94C83C6784FDA8EB5FDE04D51FC956"/>
+    <w:rsid w:val="00AF2C1D"/>
+    <w:rPr>
+      <w:rFonts w:eastAsiaTheme="minorHAnsi"/>
+    </w:rPr>
+  </w:style>
+  <w:style w:type="paragraph" w:customStyle="1" w:styleId="FC623D2331184046A2CCF5B241DD0BDE10">
+    <w:name w:val="FC623D2331184046A2CCF5B241DD0BDE10"/>
+    <w:rsid w:val="00F70B55"/>
+    <w:rPr>
+      <w:rFonts w:eastAsiaTheme="minorHAnsi"/>
+    </w:rPr>
+  </w:style>
+  <w:style w:type="paragraph" w:customStyle="1" w:styleId="650A950AB6384EF1AC55C6655604EF037">
+    <w:name w:val="650A950AB6384EF1AC55C6655604EF037"/>
+    <w:rsid w:val="00F70B55"/>
+    <w:rPr>
+      <w:rFonts w:eastAsiaTheme="minorHAnsi"/>
+    </w:rPr>
+  </w:style>
+  <w:style w:type="paragraph" w:customStyle="1" w:styleId="8F9721394937460F830656CC7F687E397">
+    <w:name w:val="8F9721394937460F830656CC7F687E397"/>
+    <w:rsid w:val="00F70B55"/>
+    <w:rPr>
+      <w:rFonts w:eastAsiaTheme="minorHAnsi"/>
+    </w:rPr>
+  </w:style>
+  <w:style w:type="paragraph" w:customStyle="1" w:styleId="D97CFB4711DC473B8C18DDE9E81D66C37">
+    <w:name w:val="D97CFB4711DC473B8C18DDE9E81D66C37"/>
+    <w:rsid w:val="00F70B55"/>
+    <w:rPr>
+      <w:rFonts w:eastAsiaTheme="minorHAnsi"/>
+    </w:rPr>
+  </w:style>
+  <w:style w:type="paragraph" w:customStyle="1" w:styleId="0E5F24CDD4BD4E1F9BA221EEC5F99E297">
+    <w:name w:val="0E5F24CDD4BD4E1F9BA221EEC5F99E297"/>
+    <w:rsid w:val="00F70B55"/>
+    <w:rPr>
+      <w:rFonts w:eastAsiaTheme="minorHAnsi"/>
+    </w:rPr>
+  </w:style>
+  <w:style w:type="paragraph" w:customStyle="1" w:styleId="BBCCF15CD2A0407D8A2F4EAFCF0494AF7">
+    <w:name w:val="BBCCF15CD2A0407D8A2F4EAFCF0494AF7"/>
+    <w:rsid w:val="00F70B55"/>
+    <w:rPr>
+      <w:rFonts w:eastAsiaTheme="minorHAnsi"/>
+    </w:rPr>
+  </w:style>
+  <w:style w:type="paragraph" w:customStyle="1" w:styleId="DC7B97F630564CF29E69D0AA8518DE647">
+    <w:name w:val="DC7B97F630564CF29E69D0AA8518DE647"/>
+    <w:rsid w:val="00F70B55"/>
+    <w:rPr>
+      <w:rFonts w:eastAsiaTheme="minorHAnsi"/>
+    </w:rPr>
+  </w:style>
+  <w:style w:type="paragraph" w:customStyle="1" w:styleId="AFD786FF498E4B09955A6BA8BFF365627">
+    <w:name w:val="AFD786FF498E4B09955A6BA8BFF365627"/>
+    <w:rsid w:val="00F70B55"/>
+    <w:rPr>
+      <w:rFonts w:eastAsiaTheme="minorHAnsi"/>
+    </w:rPr>
+  </w:style>
+  <w:style w:type="paragraph" w:customStyle="1" w:styleId="DD944569190C4F989D087FA4F311BEE27">
+    <w:name w:val="DD944569190C4F989D087FA4F311BEE27"/>
+    <w:rsid w:val="00F70B55"/>
+    <w:rPr>
+      <w:rFonts w:eastAsiaTheme="minorHAnsi"/>
+    </w:rPr>
+  </w:style>
+  <w:style w:type="paragraph" w:customStyle="1" w:styleId="DD248698C94041BC860B61DF9673DB637">
+    <w:name w:val="DD248698C94041BC860B61DF9673DB637"/>
+    <w:rsid w:val="00F70B55"/>
+    <w:rPr>
+      <w:rFonts w:eastAsiaTheme="minorHAnsi"/>
+    </w:rPr>
+  </w:style>
+  <w:style w:type="paragraph" w:customStyle="1" w:styleId="161009EB692948DF80B39FAF67C72E9A7">
+    <w:name w:val="161009EB692948DF80B39FAF67C72E9A7"/>
+    <w:rsid w:val="00F70B55"/>
+    <w:rPr>
+      <w:rFonts w:eastAsiaTheme="minorHAnsi"/>
+    </w:rPr>
+  </w:style>
+  <w:style w:type="paragraph" w:customStyle="1" w:styleId="489C5BABC9E7434AB96236B81DF771957">
+    <w:name w:val="489C5BABC9E7434AB96236B81DF771957"/>
+    <w:rsid w:val="00F70B55"/>
+    <w:rPr>
+      <w:rFonts w:eastAsiaTheme="minorHAnsi"/>
+    </w:rPr>
+  </w:style>
+  <w:style w:type="paragraph" w:customStyle="1" w:styleId="8FB1646BF134442985CBF45B739A21477">
+    <w:name w:val="8FB1646BF134442985CBF45B739A21477"/>
+    <w:rsid w:val="00F70B55"/>
+    <w:rPr>
+      <w:rFonts w:eastAsiaTheme="minorHAnsi"/>
+    </w:rPr>
+  </w:style>
+  <w:style w:type="paragraph" w:customStyle="1" w:styleId="3B5C4873491747FC96275F00C1A1CE337">
+    <w:name w:val="3B5C4873491747FC96275F00C1A1CE337"/>
+    <w:rsid w:val="00F70B55"/>
+    <w:rPr>
+      <w:rFonts w:eastAsiaTheme="minorHAnsi"/>
+    </w:rPr>
+  </w:style>
+  <w:style w:type="paragraph" w:customStyle="1" w:styleId="967A4716603B42CAB33B0CAAAF8C5BC27">
+    <w:name w:val="967A4716603B42CAB33B0CAAAF8C5BC27"/>
+    <w:rsid w:val="00F70B55"/>
+    <w:rPr>
+      <w:rFonts w:eastAsiaTheme="minorHAnsi"/>
+    </w:rPr>
+  </w:style>
+  <w:style w:type="paragraph" w:customStyle="1" w:styleId="7F86DE587EF84BF493F9A0176EA704F87">
+    <w:name w:val="7F86DE587EF84BF493F9A0176EA704F87"/>
+    <w:rsid w:val="00F70B55"/>
+    <w:rPr>
+      <w:rFonts w:eastAsiaTheme="minorHAnsi"/>
+    </w:rPr>
+  </w:style>
+  <w:style w:type="paragraph" w:customStyle="1" w:styleId="89A94C83C6784FDA8EB5FDE04D51FC957">
+    <w:name w:val="89A94C83C6784FDA8EB5FDE04D51FC957"/>
+    <w:rsid w:val="00F70B55"/>
+    <w:rPr>
+      <w:rFonts w:eastAsiaTheme="minorHAnsi"/>
+    </w:rPr>
+  </w:style>
+  <w:style w:type="paragraph" w:customStyle="1" w:styleId="719790ADE53D49CC99E112082048E0F1">
+    <w:name w:val="719790ADE53D49CC99E112082048E0F1"/>
+    <w:rsid w:val="00F70B55"/>
+  </w:style>
+  <w:style w:type="paragraph" w:customStyle="1" w:styleId="8666A9BA48AD458785DCFFF9D36A5040">
+    <w:name w:val="8666A9BA48AD458785DCFFF9D36A5040"/>
+    <w:rsid w:val="00F70B55"/>
+  </w:style>
+  <w:style w:type="paragraph" w:customStyle="1" w:styleId="A96D634085D7476C9E1A561C09962007">
+    <w:name w:val="A96D634085D7476C9E1A561C09962007"/>
+    <w:rsid w:val="00F70B55"/>
+  </w:style>
+  <w:style w:type="paragraph" w:customStyle="1" w:styleId="FC623D2331184046A2CCF5B241DD0BDE11">
+    <w:name w:val="FC623D2331184046A2CCF5B241DD0BDE11"/>
+    <w:rsid w:val="00774CAC"/>
+    <w:rPr>
+      <w:rFonts w:eastAsiaTheme="minorHAnsi"/>
+    </w:rPr>
+  </w:style>
+  <w:style w:type="paragraph" w:customStyle="1" w:styleId="650A950AB6384EF1AC55C6655604EF038">
+    <w:name w:val="650A950AB6384EF1AC55C6655604EF038"/>
+    <w:rsid w:val="00774CAC"/>
+    <w:rPr>
+      <w:rFonts w:eastAsiaTheme="minorHAnsi"/>
+    </w:rPr>
+  </w:style>
+  <w:style w:type="paragraph" w:customStyle="1" w:styleId="8F9721394937460F830656CC7F687E398">
+    <w:name w:val="8F9721394937460F830656CC7F687E398"/>
+    <w:rsid w:val="00774CAC"/>
+    <w:rPr>
+      <w:rFonts w:eastAsiaTheme="minorHAnsi"/>
+    </w:rPr>
+  </w:style>
+  <w:style w:type="paragraph" w:customStyle="1" w:styleId="D97CFB4711DC473B8C18DDE9E81D66C38">
+    <w:name w:val="D97CFB4711DC473B8C18DDE9E81D66C38"/>
+    <w:rsid w:val="00774CAC"/>
+    <w:rPr>
+      <w:rFonts w:eastAsiaTheme="minorHAnsi"/>
+    </w:rPr>
+  </w:style>
+  <w:style w:type="paragraph" w:customStyle="1" w:styleId="0E5F24CDD4BD4E1F9BA221EEC5F99E298">
+    <w:name w:val="0E5F24CDD4BD4E1F9BA221EEC5F99E298"/>
+    <w:rsid w:val="00774CAC"/>
+    <w:rPr>
+      <w:rFonts w:eastAsiaTheme="minorHAnsi"/>
+    </w:rPr>
+  </w:style>
+  <w:style w:type="paragraph" w:customStyle="1" w:styleId="BBCCF15CD2A0407D8A2F4EAFCF0494AF8">
+    <w:name w:val="BBCCF15CD2A0407D8A2F4EAFCF0494AF8"/>
+    <w:rsid w:val="00774CAC"/>
+    <w:rPr>
+      <w:rFonts w:eastAsiaTheme="minorHAnsi"/>
+    </w:rPr>
+  </w:style>
+  <w:style w:type="paragraph" w:customStyle="1" w:styleId="DC7B97F630564CF29E69D0AA8518DE648">
+    <w:name w:val="DC7B97F630564CF29E69D0AA8518DE648"/>
+    <w:rsid w:val="00774CAC"/>
+    <w:rPr>
+      <w:rFonts w:eastAsiaTheme="minorHAnsi"/>
+    </w:rPr>
+  </w:style>
+  <w:style w:type="paragraph" w:customStyle="1" w:styleId="719790ADE53D49CC99E112082048E0F11">
+    <w:name w:val="719790ADE53D49CC99E112082048E0F11"/>
+    <w:rsid w:val="00774CAC"/>
+    <w:rPr>
+      <w:rFonts w:eastAsiaTheme="minorHAnsi"/>
+    </w:rPr>
+  </w:style>
+  <w:style w:type="paragraph" w:customStyle="1" w:styleId="8666A9BA48AD458785DCFFF9D36A50401">
+    <w:name w:val="8666A9BA48AD458785DCFFF9D36A50401"/>
+    <w:rsid w:val="00774CAC"/>
+    <w:rPr>
+      <w:rFonts w:eastAsiaTheme="minorHAnsi"/>
+    </w:rPr>
+  </w:style>
+  <w:style w:type="paragraph" w:customStyle="1" w:styleId="A96D634085D7476C9E1A561C099620071">
+    <w:name w:val="A96D634085D7476C9E1A561C099620071"/>
+    <w:rsid w:val="00774CAC"/>
+    <w:rPr>
+      <w:rFonts w:eastAsiaTheme="minorHAnsi"/>
+    </w:rPr>
+  </w:style>
+  <w:style w:type="paragraph" w:customStyle="1" w:styleId="161009EB692948DF80B39FAF67C72E9A8">
+    <w:name w:val="161009EB692948DF80B39FAF67C72E9A8"/>
+    <w:rsid w:val="00774CAC"/>
+    <w:rPr>
+      <w:rFonts w:eastAsiaTheme="minorHAnsi"/>
+    </w:rPr>
+  </w:style>
+  <w:style w:type="paragraph" w:customStyle="1" w:styleId="489C5BABC9E7434AB96236B81DF771958">
+    <w:name w:val="489C5BABC9E7434AB96236B81DF771958"/>
+    <w:rsid w:val="00774CAC"/>
+    <w:rPr>
+      <w:rFonts w:eastAsiaTheme="minorHAnsi"/>
+    </w:rPr>
+  </w:style>
+  <w:style w:type="paragraph" w:customStyle="1" w:styleId="8FB1646BF134442985CBF45B739A21478">
+    <w:name w:val="8FB1646BF134442985CBF45B739A21478"/>
+    <w:rsid w:val="00774CAC"/>
+    <w:rPr>
+      <w:rFonts w:eastAsiaTheme="minorHAnsi"/>
+    </w:rPr>
+  </w:style>
+  <w:style w:type="paragraph" w:customStyle="1" w:styleId="3B5C4873491747FC96275F00C1A1CE338">
+    <w:name w:val="3B5C4873491747FC96275F00C1A1CE338"/>
+    <w:rsid w:val="00774CAC"/>
+    <w:rPr>
+      <w:rFonts w:eastAsiaTheme="minorHAnsi"/>
+    </w:rPr>
+  </w:style>
+  <w:style w:type="paragraph" w:customStyle="1" w:styleId="967A4716603B42CAB33B0CAAAF8C5BC28">
+    <w:name w:val="967A4716603B42CAB33B0CAAAF8C5BC28"/>
+    <w:rsid w:val="00774CAC"/>
+    <w:rPr>
+      <w:rFonts w:eastAsiaTheme="minorHAnsi"/>
+    </w:rPr>
+  </w:style>
+  <w:style w:type="paragraph" w:customStyle="1" w:styleId="7F86DE587EF84BF493F9A0176EA704F88">
+    <w:name w:val="7F86DE587EF84BF493F9A0176EA704F88"/>
+    <w:rsid w:val="00774CAC"/>
+    <w:rPr>
+      <w:rFonts w:eastAsiaTheme="minorHAnsi"/>
+    </w:rPr>
+  </w:style>
+  <w:style w:type="paragraph" w:customStyle="1" w:styleId="89A94C83C6784FDA8EB5FDE04D51FC958">
+    <w:name w:val="89A94C83C6784FDA8EB5FDE04D51FC958"/>
+    <w:rsid w:val="00774CAC"/>
+    <w:rPr>
+      <w:rFonts w:eastAsiaTheme="minorHAnsi"/>
+    </w:rPr>
+  </w:style>
+  <w:style w:type="paragraph" w:customStyle="1" w:styleId="FC623D2331184046A2CCF5B241DD0BDE12">
+    <w:name w:val="FC623D2331184046A2CCF5B241DD0BDE12"/>
+    <w:rsid w:val="00F32969"/>
+    <w:rPr>
+      <w:rFonts w:eastAsiaTheme="minorHAnsi"/>
+    </w:rPr>
+  </w:style>
+  <w:style w:type="paragraph" w:customStyle="1" w:styleId="650A950AB6384EF1AC55C6655604EF039">
+    <w:name w:val="650A950AB6384EF1AC55C6655604EF039"/>
+    <w:rsid w:val="00F32969"/>
+    <w:rPr>
+      <w:rFonts w:eastAsiaTheme="minorHAnsi"/>
+    </w:rPr>
+  </w:style>
+  <w:style w:type="paragraph" w:customStyle="1" w:styleId="8F9721394937460F830656CC7F687E399">
+    <w:name w:val="8F9721394937460F830656CC7F687E399"/>
+    <w:rsid w:val="00F32969"/>
+    <w:rPr>
+      <w:rFonts w:eastAsiaTheme="minorHAnsi"/>
+    </w:rPr>
+  </w:style>
+  <w:style w:type="paragraph" w:customStyle="1" w:styleId="D97CFB4711DC473B8C18DDE9E81D66C39">
+    <w:name w:val="D97CFB4711DC473B8C18DDE9E81D66C39"/>
+    <w:rsid w:val="00F32969"/>
+    <w:rPr>
+      <w:rFonts w:eastAsiaTheme="minorHAnsi"/>
+    </w:rPr>
+  </w:style>
+  <w:style w:type="paragraph" w:customStyle="1" w:styleId="0E5F24CDD4BD4E1F9BA221EEC5F99E299">
+    <w:name w:val="0E5F24CDD4BD4E1F9BA221EEC5F99E299"/>
+    <w:rsid w:val="00F32969"/>
+    <w:rPr>
+      <w:rFonts w:eastAsiaTheme="minorHAnsi"/>
+    </w:rPr>
+  </w:style>
+  <w:style w:type="paragraph" w:customStyle="1" w:styleId="BBCCF15CD2A0407D8A2F4EAFCF0494AF9">
+    <w:name w:val="BBCCF15CD2A0407D8A2F4EAFCF0494AF9"/>
+    <w:rsid w:val="00F32969"/>
+    <w:rPr>
+      <w:rFonts w:eastAsiaTheme="minorHAnsi"/>
+    </w:rPr>
+  </w:style>
+  <w:style w:type="paragraph" w:customStyle="1" w:styleId="DC7B97F630564CF29E69D0AA8518DE649">
+    <w:name w:val="DC7B97F630564CF29E69D0AA8518DE649"/>
+    <w:rsid w:val="00F32969"/>
+    <w:rPr>
+      <w:rFonts w:eastAsiaTheme="minorHAnsi"/>
+    </w:rPr>
+  </w:style>
+  <w:style w:type="paragraph" w:customStyle="1" w:styleId="719790ADE53D49CC99E112082048E0F12">
+    <w:name w:val="719790ADE53D49CC99E112082048E0F12"/>
+    <w:rsid w:val="00F32969"/>
+    <w:rPr>
+      <w:rFonts w:eastAsiaTheme="minorHAnsi"/>
+    </w:rPr>
+  </w:style>
+  <w:style w:type="paragraph" w:customStyle="1" w:styleId="8666A9BA48AD458785DCFFF9D36A50402">
+    <w:name w:val="8666A9BA48AD458785DCFFF9D36A50402"/>
+    <w:rsid w:val="00F32969"/>
+    <w:rPr>
+      <w:rFonts w:eastAsiaTheme="minorHAnsi"/>
+    </w:rPr>
+  </w:style>
+  <w:style w:type="paragraph" w:customStyle="1" w:styleId="A96D634085D7476C9E1A561C099620072">
+    <w:name w:val="A96D634085D7476C9E1A561C099620072"/>
+    <w:rsid w:val="00F32969"/>
+    <w:rPr>
+      <w:rFonts w:eastAsiaTheme="minorHAnsi"/>
+    </w:rPr>
+  </w:style>
+  <w:style w:type="paragraph" w:customStyle="1" w:styleId="161009EB692948DF80B39FAF67C72E9A9">
+    <w:name w:val="161009EB692948DF80B39FAF67C72E9A9"/>
+    <w:rsid w:val="00F32969"/>
+    <w:rPr>
+      <w:rFonts w:eastAsiaTheme="minorHAnsi"/>
+    </w:rPr>
+  </w:style>
+  <w:style w:type="paragraph" w:customStyle="1" w:styleId="489C5BABC9E7434AB96236B81DF771959">
+    <w:name w:val="489C5BABC9E7434AB96236B81DF771959"/>
+    <w:rsid w:val="00F32969"/>
+    <w:rPr>
+      <w:rFonts w:eastAsiaTheme="minorHAnsi"/>
+    </w:rPr>
+  </w:style>
+  <w:style w:type="paragraph" w:customStyle="1" w:styleId="8FB1646BF134442985CBF45B739A21479">
+    <w:name w:val="8FB1646BF134442985CBF45B739A21479"/>
+    <w:rsid w:val="00F32969"/>
+    <w:rPr>
+      <w:rFonts w:eastAsiaTheme="minorHAnsi"/>
+    </w:rPr>
+  </w:style>
+  <w:style w:type="paragraph" w:customStyle="1" w:styleId="3B5C4873491747FC96275F00C1A1CE339">
+    <w:name w:val="3B5C4873491747FC96275F00C1A1CE339"/>
+    <w:rsid w:val="00F32969"/>
+    <w:rPr>
+      <w:rFonts w:eastAsiaTheme="minorHAnsi"/>
+    </w:rPr>
+  </w:style>
+  <w:style w:type="paragraph" w:customStyle="1" w:styleId="967A4716603B42CAB33B0CAAAF8C5BC29">
+    <w:name w:val="967A4716603B42CAB33B0CAAAF8C5BC29"/>
+    <w:rsid w:val="00F32969"/>
+    <w:rPr>
+      <w:rFonts w:eastAsiaTheme="minorHAnsi"/>
+    </w:rPr>
+  </w:style>
+  <w:style w:type="paragraph" w:customStyle="1" w:styleId="7F86DE587EF84BF493F9A0176EA704F89">
+    <w:name w:val="7F86DE587EF84BF493F9A0176EA704F89"/>
+    <w:rsid w:val="00F32969"/>
+    <w:rPr>
+      <w:rFonts w:eastAsiaTheme="minorHAnsi"/>
+    </w:rPr>
+  </w:style>
+  <w:style w:type="paragraph" w:customStyle="1" w:styleId="89A94C83C6784FDA8EB5FDE04D51FC959">
+    <w:name w:val="89A94C83C6784FDA8EB5FDE04D51FC959"/>
+    <w:rsid w:val="00F32969"/>
+    <w:rPr>
+      <w:rFonts w:eastAsiaTheme="minorHAnsi"/>
+    </w:rPr>
+  </w:style>
+  <w:style w:type="paragraph" w:customStyle="1" w:styleId="FC623D2331184046A2CCF5B241DD0BDE13">
+    <w:name w:val="FC623D2331184046A2CCF5B241DD0BDE13"/>
+    <w:rsid w:val="0063479D"/>
+    <w:rPr>
+      <w:rFonts w:eastAsiaTheme="minorHAnsi"/>
+    </w:rPr>
+  </w:style>
+  <w:style w:type="paragraph" w:customStyle="1" w:styleId="650A950AB6384EF1AC55C6655604EF0310">
+    <w:name w:val="650A950AB6384EF1AC55C6655604EF0310"/>
+    <w:rsid w:val="0063479D"/>
+    <w:rPr>
+      <w:rFonts w:eastAsiaTheme="minorHAnsi"/>
+    </w:rPr>
+  </w:style>
+  <w:style w:type="paragraph" w:customStyle="1" w:styleId="8F9721394937460F830656CC7F687E3910">
+    <w:name w:val="8F9721394937460F830656CC7F687E3910"/>
+    <w:rsid w:val="0063479D"/>
+    <w:rPr>
+      <w:rFonts w:eastAsiaTheme="minorHAnsi"/>
+    </w:rPr>
+  </w:style>
+  <w:style w:type="paragraph" w:customStyle="1" w:styleId="D97CFB4711DC473B8C18DDE9E81D66C310">
+    <w:name w:val="D97CFB4711DC473B8C18DDE9E81D66C310"/>
+    <w:rsid w:val="0063479D"/>
+    <w:rPr>
+      <w:rFonts w:eastAsiaTheme="minorHAnsi"/>
+    </w:rPr>
+  </w:style>
+  <w:style w:type="paragraph" w:customStyle="1" w:styleId="0E5F24CDD4BD4E1F9BA221EEC5F99E2910">
+    <w:name w:val="0E5F24CDD4BD4E1F9BA221EEC5F99E2910"/>
+    <w:rsid w:val="0063479D"/>
+    <w:rPr>
+      <w:rFonts w:eastAsiaTheme="minorHAnsi"/>
+    </w:rPr>
+  </w:style>
+  <w:style w:type="paragraph" w:customStyle="1" w:styleId="BBCCF15CD2A0407D8A2F4EAFCF0494AF10">
+    <w:name w:val="BBCCF15CD2A0407D8A2F4EAFCF0494AF10"/>
+    <w:rsid w:val="0063479D"/>
+    <w:rPr>
+      <w:rFonts w:eastAsiaTheme="minorHAnsi"/>
+    </w:rPr>
+  </w:style>
+  <w:style w:type="paragraph" w:customStyle="1" w:styleId="DC7B97F630564CF29E69D0AA8518DE6410">
+    <w:name w:val="DC7B97F630564CF29E69D0AA8518DE6410"/>
+    <w:rsid w:val="0063479D"/>
+    <w:rPr>
+      <w:rFonts w:eastAsiaTheme="minorHAnsi"/>
+    </w:rPr>
+  </w:style>
+  <w:style w:type="paragraph" w:customStyle="1" w:styleId="719790ADE53D49CC99E112082048E0F13">
+    <w:name w:val="719790ADE53D49CC99E112082048E0F13"/>
+    <w:rsid w:val="0063479D"/>
+    <w:rPr>
+      <w:rFonts w:eastAsiaTheme="minorHAnsi"/>
+    </w:rPr>
+  </w:style>
+  <w:style w:type="paragraph" w:customStyle="1" w:styleId="8666A9BA48AD458785DCFFF9D36A50403">
+    <w:name w:val="8666A9BA48AD458785DCFFF9D36A50403"/>
+    <w:rsid w:val="0063479D"/>
+    <w:rPr>
+      <w:rFonts w:eastAsiaTheme="minorHAnsi"/>
+    </w:rPr>
+  </w:style>
+  <w:style w:type="paragraph" w:customStyle="1" w:styleId="A96D634085D7476C9E1A561C099620073">
+    <w:name w:val="A96D634085D7476C9E1A561C099620073"/>
+    <w:rsid w:val="0063479D"/>
+    <w:rPr>
+      <w:rFonts w:eastAsiaTheme="minorHAnsi"/>
+    </w:rPr>
+  </w:style>
+  <w:style w:type="paragraph" w:customStyle="1" w:styleId="161009EB692948DF80B39FAF67C72E9A10">
+    <w:name w:val="161009EB692948DF80B39FAF67C72E9A10"/>
+    <w:rsid w:val="0063479D"/>
+    <w:rPr>
+      <w:rFonts w:eastAsiaTheme="minorHAnsi"/>
+    </w:rPr>
+  </w:style>
+  <w:style w:type="paragraph" w:customStyle="1" w:styleId="489C5BABC9E7434AB96236B81DF7719510">
+    <w:name w:val="489C5BABC9E7434AB96236B81DF7719510"/>
+    <w:rsid w:val="0063479D"/>
+    <w:rPr>
+      <w:rFonts w:eastAsiaTheme="minorHAnsi"/>
+    </w:rPr>
+  </w:style>
+  <w:style w:type="paragraph" w:customStyle="1" w:styleId="8FB1646BF134442985CBF45B739A214710">
+    <w:name w:val="8FB1646BF134442985CBF45B739A214710"/>
+    <w:rsid w:val="0063479D"/>
+    <w:rPr>
+      <w:rFonts w:eastAsiaTheme="minorHAnsi"/>
+    </w:rPr>
+  </w:style>
+  <w:style w:type="paragraph" w:customStyle="1" w:styleId="3B5C4873491747FC96275F00C1A1CE3310">
+    <w:name w:val="3B5C4873491747FC96275F00C1A1CE3310"/>
+    <w:rsid w:val="0063479D"/>
+    <w:rPr>
+      <w:rFonts w:eastAsiaTheme="minorHAnsi"/>
+    </w:rPr>
+  </w:style>
+  <w:style w:type="paragraph" w:customStyle="1" w:styleId="967A4716603B42CAB33B0CAAAF8C5BC210">
+    <w:name w:val="967A4716603B42CAB33B0CAAAF8C5BC210"/>
+    <w:rsid w:val="0063479D"/>
+    <w:rPr>
+      <w:rFonts w:eastAsiaTheme="minorHAnsi"/>
+    </w:rPr>
+  </w:style>
+  <w:style w:type="paragraph" w:customStyle="1" w:styleId="7F86DE587EF84BF493F9A0176EA704F810">
+    <w:name w:val="7F86DE587EF84BF493F9A0176EA704F810"/>
+    <w:rsid w:val="0063479D"/>
+    <w:rPr>
+      <w:rFonts w:eastAsiaTheme="minorHAnsi"/>
+    </w:rPr>
+  </w:style>
+  <w:style w:type="paragraph" w:customStyle="1" w:styleId="89A94C83C6784FDA8EB5FDE04D51FC9510">
+    <w:name w:val="89A94C83C6784FDA8EB5FDE04D51FC9510"/>
+    <w:rsid w:val="0063479D"/>
+    <w:rPr>
+      <w:rFonts w:eastAsiaTheme="minorHAnsi"/>
+    </w:rPr>
+  </w:style>
+  <w:style w:type="paragraph" w:customStyle="1" w:styleId="FC623D2331184046A2CCF5B241DD0BDE14">
+    <w:name w:val="FC623D2331184046A2CCF5B241DD0BDE14"/>
+    <w:rsid w:val="005202F9"/>
+    <w:rPr>
+      <w:rFonts w:eastAsiaTheme="minorHAnsi"/>
+    </w:rPr>
+  </w:style>
+  <w:style w:type="paragraph" w:customStyle="1" w:styleId="650A950AB6384EF1AC55C6655604EF0311">
+    <w:name w:val="650A950AB6384EF1AC55C6655604EF0311"/>
+    <w:rsid w:val="005202F9"/>
+    <w:rPr>
+      <w:rFonts w:eastAsiaTheme="minorHAnsi"/>
+    </w:rPr>
+  </w:style>
+  <w:style w:type="paragraph" w:customStyle="1" w:styleId="8F9721394937460F830656CC7F687E3911">
+    <w:name w:val="8F9721394937460F830656CC7F687E3911"/>
+    <w:rsid w:val="005202F9"/>
+    <w:rPr>
+      <w:rFonts w:eastAsiaTheme="minorHAnsi"/>
+    </w:rPr>
+  </w:style>
+  <w:style w:type="paragraph" w:customStyle="1" w:styleId="D97CFB4711DC473B8C18DDE9E81D66C311">
+    <w:name w:val="D97CFB4711DC473B8C18DDE9E81D66C311"/>
+    <w:rsid w:val="005202F9"/>
+    <w:rPr>
+      <w:rFonts w:eastAsiaTheme="minorHAnsi"/>
+    </w:rPr>
+  </w:style>
+  <w:style w:type="paragraph" w:customStyle="1" w:styleId="0E5F24CDD4BD4E1F9BA221EEC5F99E2911">
+    <w:name w:val="0E5F24CDD4BD4E1F9BA221EEC5F99E2911"/>
+    <w:rsid w:val="005202F9"/>
+    <w:rPr>
+      <w:rFonts w:eastAsiaTheme="minorHAnsi"/>
+    </w:rPr>
+  </w:style>
+  <w:style w:type="paragraph" w:customStyle="1" w:styleId="BBCCF15CD2A0407D8A2F4EAFCF0494AF11">
+    <w:name w:val="BBCCF15CD2A0407D8A2F4EAFCF0494AF11"/>
+    <w:rsid w:val="005202F9"/>
+    <w:rPr>
+      <w:rFonts w:eastAsiaTheme="minorHAnsi"/>
+    </w:rPr>
+  </w:style>
+  <w:style w:type="paragraph" w:customStyle="1" w:styleId="DC7B97F630564CF29E69D0AA8518DE6411">
+    <w:name w:val="DC7B97F630564CF29E69D0AA8518DE6411"/>
+    <w:rsid w:val="005202F9"/>
+    <w:rPr>
+      <w:rFonts w:eastAsiaTheme="minorHAnsi"/>
+    </w:rPr>
+  </w:style>
+  <w:style w:type="paragraph" w:customStyle="1" w:styleId="719790ADE53D49CC99E112082048E0F14">
+    <w:name w:val="719790ADE53D49CC99E112082048E0F14"/>
+    <w:rsid w:val="005202F9"/>
+    <w:rPr>
+      <w:rFonts w:eastAsiaTheme="minorHAnsi"/>
+    </w:rPr>
+  </w:style>
+  <w:style w:type="paragraph" w:customStyle="1" w:styleId="8666A9BA48AD458785DCFFF9D36A50404">
+    <w:name w:val="8666A9BA48AD458785DCFFF9D36A50404"/>
+    <w:rsid w:val="005202F9"/>
+    <w:rPr>
+      <w:rFonts w:eastAsiaTheme="minorHAnsi"/>
+    </w:rPr>
+  </w:style>
+  <w:style w:type="paragraph" w:customStyle="1" w:styleId="A96D634085D7476C9E1A561C099620074">
+    <w:name w:val="A96D634085D7476C9E1A561C099620074"/>
+    <w:rsid w:val="005202F9"/>
+    <w:rPr>
+      <w:rFonts w:eastAsiaTheme="minorHAnsi"/>
+    </w:rPr>
+  </w:style>
+  <w:style w:type="paragraph" w:customStyle="1" w:styleId="161009EB692948DF80B39FAF67C72E9A11">
+    <w:name w:val="161009EB692948DF80B39FAF67C72E9A11"/>
+    <w:rsid w:val="005202F9"/>
+    <w:rPr>
+      <w:rFonts w:eastAsiaTheme="minorHAnsi"/>
+    </w:rPr>
+  </w:style>
+  <w:style w:type="paragraph" w:customStyle="1" w:styleId="489C5BABC9E7434AB96236B81DF7719511">
+    <w:name w:val="489C5BABC9E7434AB96236B81DF7719511"/>
+    <w:rsid w:val="005202F9"/>
+    <w:rPr>
+      <w:rFonts w:eastAsiaTheme="minorHAnsi"/>
+    </w:rPr>
+  </w:style>
+  <w:style w:type="paragraph" w:customStyle="1" w:styleId="8FB1646BF134442985CBF45B739A214711">
+    <w:name w:val="8FB1646BF134442985CBF45B739A214711"/>
+    <w:rsid w:val="005202F9"/>
+    <w:rPr>
+      <w:rFonts w:eastAsiaTheme="minorHAnsi"/>
+    </w:rPr>
+  </w:style>
+  <w:style w:type="paragraph" w:customStyle="1" w:styleId="3B5C4873491747FC96275F00C1A1CE3311">
+    <w:name w:val="3B5C4873491747FC96275F00C1A1CE3311"/>
+    <w:rsid w:val="005202F9"/>
+    <w:rPr>
+      <w:rFonts w:eastAsiaTheme="minorHAnsi"/>
+    </w:rPr>
+  </w:style>
+  <w:style w:type="paragraph" w:customStyle="1" w:styleId="967A4716603B42CAB33B0CAAAF8C5BC211">
+    <w:name w:val="967A4716603B42CAB33B0CAAAF8C5BC211"/>
+    <w:rsid w:val="005202F9"/>
+    <w:rPr>
+      <w:rFonts w:eastAsiaTheme="minorHAnsi"/>
+    </w:rPr>
+  </w:style>
+  <w:style w:type="paragraph" w:customStyle="1" w:styleId="7F86DE587EF84BF493F9A0176EA704F811">
+    <w:name w:val="7F86DE587EF84BF493F9A0176EA704F811"/>
+    <w:rsid w:val="005202F9"/>
+    <w:rPr>
+      <w:rFonts w:eastAsiaTheme="minorHAnsi"/>
+    </w:rPr>
+  </w:style>
+  <w:style w:type="paragraph" w:customStyle="1" w:styleId="89A94C83C6784FDA8EB5FDE04D51FC9511">
+    <w:name w:val="89A94C83C6784FDA8EB5FDE04D51FC9511"/>
+    <w:rsid w:val="005202F9"/>
+    <w:rPr>
+      <w:rFonts w:eastAsiaTheme="minorHAnsi"/>
+    </w:rPr>
+  </w:style>
+  <w:style w:type="paragraph" w:customStyle="1" w:styleId="FC623D2331184046A2CCF5B241DD0BDE15">
+    <w:name w:val="FC623D2331184046A2CCF5B241DD0BDE15"/>
+    <w:rsid w:val="005202F9"/>
+    <w:rPr>
+      <w:rFonts w:eastAsiaTheme="minorHAnsi"/>
+    </w:rPr>
+  </w:style>
+  <w:style w:type="paragraph" w:customStyle="1" w:styleId="650A950AB6384EF1AC55C6655604EF0312">
+    <w:name w:val="650A950AB6384EF1AC55C6655604EF0312"/>
+    <w:rsid w:val="005202F9"/>
+    <w:rPr>
+      <w:rFonts w:eastAsiaTheme="minorHAnsi"/>
+    </w:rPr>
+  </w:style>
+  <w:style w:type="paragraph" w:customStyle="1" w:styleId="8F9721394937460F830656CC7F687E3912">
+    <w:name w:val="8F9721394937460F830656CC7F687E3912"/>
+    <w:rsid w:val="005202F9"/>
+    <w:rPr>
+      <w:rFonts w:eastAsiaTheme="minorHAnsi"/>
+    </w:rPr>
+  </w:style>
+  <w:style w:type="paragraph" w:customStyle="1" w:styleId="D97CFB4711DC473B8C18DDE9E81D66C312">
+    <w:name w:val="D97CFB4711DC473B8C18DDE9E81D66C312"/>
+    <w:rsid w:val="005202F9"/>
+    <w:rPr>
+      <w:rFonts w:eastAsiaTheme="minorHAnsi"/>
+    </w:rPr>
+  </w:style>
+  <w:style w:type="paragraph" w:customStyle="1" w:styleId="FC623D2331184046A2CCF5B241DD0BDE16">
+    <w:name w:val="FC623D2331184046A2CCF5B241DD0BDE16"/>
+    <w:rsid w:val="00BC21A5"/>
+    <w:rPr>
+      <w:rFonts w:eastAsiaTheme="minorHAnsi"/>
+    </w:rPr>
+  </w:style>
+  <w:style w:type="paragraph" w:customStyle="1" w:styleId="650A950AB6384EF1AC55C6655604EF0313">
+    <w:name w:val="650A950AB6384EF1AC55C6655604EF0313"/>
+    <w:rsid w:val="00BC21A5"/>
+    <w:rPr>
+      <w:rFonts w:eastAsiaTheme="minorHAnsi"/>
+    </w:rPr>
+  </w:style>
+  <w:style w:type="paragraph" w:customStyle="1" w:styleId="8F9721394937460F830656CC7F687E3913">
+    <w:name w:val="8F9721394937460F830656CC7F687E3913"/>
+    <w:rsid w:val="00BC21A5"/>
+    <w:rPr>
+      <w:rFonts w:eastAsiaTheme="minorHAnsi"/>
+    </w:rPr>
+  </w:style>
+  <w:style w:type="paragraph" w:customStyle="1" w:styleId="D97CFB4711DC473B8C18DDE9E81D66C313">
+    <w:name w:val="D97CFB4711DC473B8C18DDE9E81D66C313"/>
+    <w:rsid w:val="00BC21A5"/>
+    <w:rPr>
+      <w:rFonts w:eastAsiaTheme="minorHAnsi"/>
+    </w:rPr>
+  </w:style>
+  <w:style w:type="paragraph" w:customStyle="1" w:styleId="0E5F24CDD4BD4E1F9BA221EEC5F99E2912">
+    <w:name w:val="0E5F24CDD4BD4E1F9BA221EEC5F99E2912"/>
+    <w:rsid w:val="00BC21A5"/>
+    <w:rPr>
+      <w:rFonts w:eastAsiaTheme="minorHAnsi"/>
+    </w:rPr>
+  </w:style>
+  <w:style w:type="paragraph" w:customStyle="1" w:styleId="BBCCF15CD2A0407D8A2F4EAFCF0494AF12">
+    <w:name w:val="BBCCF15CD2A0407D8A2F4EAFCF0494AF12"/>
+    <w:rsid w:val="00BC21A5"/>
+    <w:rPr>
+      <w:rFonts w:eastAsiaTheme="minorHAnsi"/>
+    </w:rPr>
+  </w:style>
+  <w:style w:type="paragraph" w:customStyle="1" w:styleId="DC7B97F630564CF29E69D0AA8518DE6412">
+    <w:name w:val="DC7B97F630564CF29E69D0AA8518DE6412"/>
+    <w:rsid w:val="00BC21A5"/>
+    <w:rPr>
+      <w:rFonts w:eastAsiaTheme="minorHAnsi"/>
+    </w:rPr>
+  </w:style>
+  <w:style w:type="paragraph" w:customStyle="1" w:styleId="719790ADE53D49CC99E112082048E0F15">
+    <w:name w:val="719790ADE53D49CC99E112082048E0F15"/>
+    <w:rsid w:val="00BC21A5"/>
+    <w:rPr>
+      <w:rFonts w:eastAsiaTheme="minorHAnsi"/>
+    </w:rPr>
+  </w:style>
+  <w:style w:type="paragraph" w:customStyle="1" w:styleId="8666A9BA48AD458785DCFFF9D36A50405">
+    <w:name w:val="8666A9BA48AD458785DCFFF9D36A50405"/>
+    <w:rsid w:val="00BC21A5"/>
+    <w:rPr>
+      <w:rFonts w:eastAsiaTheme="minorHAnsi"/>
+    </w:rPr>
+  </w:style>
+  <w:style w:type="paragraph" w:customStyle="1" w:styleId="A96D634085D7476C9E1A561C099620075">
+    <w:name w:val="A96D634085D7476C9E1A561C099620075"/>
+    <w:rsid w:val="00BC21A5"/>
+    <w:rPr>
+      <w:rFonts w:eastAsiaTheme="minorHAnsi"/>
+    </w:rPr>
+  </w:style>
+  <w:style w:type="paragraph" w:customStyle="1" w:styleId="161009EB692948DF80B39FAF67C72E9A12">
+    <w:name w:val="161009EB692948DF80B39FAF67C72E9A12"/>
+    <w:rsid w:val="00BC21A5"/>
+    <w:rPr>
+      <w:rFonts w:eastAsiaTheme="minorHAnsi"/>
+    </w:rPr>
+  </w:style>
+  <w:style w:type="paragraph" w:customStyle="1" w:styleId="489C5BABC9E7434AB96236B81DF7719512">
+    <w:name w:val="489C5BABC9E7434AB96236B81DF7719512"/>
+    <w:rsid w:val="00BC21A5"/>
+    <w:rPr>
+      <w:rFonts w:eastAsiaTheme="minorHAnsi"/>
+    </w:rPr>
+  </w:style>
+  <w:style w:type="paragraph" w:customStyle="1" w:styleId="8FB1646BF134442985CBF45B739A214712">
+    <w:name w:val="8FB1646BF134442985CBF45B739A214712"/>
+    <w:rsid w:val="00BC21A5"/>
+    <w:rPr>
+      <w:rFonts w:eastAsiaTheme="minorHAnsi"/>
+    </w:rPr>
+  </w:style>
+  <w:style w:type="paragraph" w:customStyle="1" w:styleId="3B5C4873491747FC96275F00C1A1CE3312">
+    <w:name w:val="3B5C4873491747FC96275F00C1A1CE3312"/>
+    <w:rsid w:val="00BC21A5"/>
+    <w:rPr>
+      <w:rFonts w:eastAsiaTheme="minorHAnsi"/>
+    </w:rPr>
+  </w:style>
+  <w:style w:type="paragraph" w:customStyle="1" w:styleId="967A4716603B42CAB33B0CAAAF8C5BC212">
+    <w:name w:val="967A4716603B42CAB33B0CAAAF8C5BC212"/>
+    <w:rsid w:val="00BC21A5"/>
+    <w:rPr>
+      <w:rFonts w:eastAsiaTheme="minorHAnsi"/>
+    </w:rPr>
+  </w:style>
+  <w:style w:type="paragraph" w:customStyle="1" w:styleId="7F86DE587EF84BF493F9A0176EA704F812">
+    <w:name w:val="7F86DE587EF84BF493F9A0176EA704F812"/>
+    <w:rsid w:val="00BC21A5"/>
+    <w:rPr>
+      <w:rFonts w:eastAsiaTheme="minorHAnsi"/>
+    </w:rPr>
+  </w:style>
+  <w:style w:type="paragraph" w:customStyle="1" w:styleId="89A94C83C6784FDA8EB5FDE04D51FC9512">
+    <w:name w:val="89A94C83C6784FDA8EB5FDE04D51FC9512"/>
+    <w:rsid w:val="00BC21A5"/>
+    <w:rPr>
+      <w:rFonts w:eastAsiaTheme="minorHAnsi"/>
+    </w:rPr>
+  </w:style>
+  <w:style w:type="paragraph" w:customStyle="1" w:styleId="FC623D2331184046A2CCF5B241DD0BDE17">
+    <w:name w:val="FC623D2331184046A2CCF5B241DD0BDE17"/>
+    <w:rsid w:val="00904032"/>
+    <w:rPr>
+      <w:rFonts w:eastAsiaTheme="minorHAnsi"/>
+    </w:rPr>
+  </w:style>
+  <w:style w:type="paragraph" w:customStyle="1" w:styleId="650A950AB6384EF1AC55C6655604EF0314">
+    <w:name w:val="650A950AB6384EF1AC55C6655604EF0314"/>
+    <w:rsid w:val="00904032"/>
+    <w:rPr>
+      <w:rFonts w:eastAsiaTheme="minorHAnsi"/>
+    </w:rPr>
+  </w:style>
+  <w:style w:type="paragraph" w:customStyle="1" w:styleId="8F9721394937460F830656CC7F687E3914">
+    <w:name w:val="8F9721394937460F830656CC7F687E3914"/>
+    <w:rsid w:val="00904032"/>
+    <w:rPr>
+      <w:rFonts w:eastAsiaTheme="minorHAnsi"/>
+    </w:rPr>
+  </w:style>
+  <w:style w:type="paragraph" w:customStyle="1" w:styleId="D97CFB4711DC473B8C18DDE9E81D66C314">
+    <w:name w:val="D97CFB4711DC473B8C18DDE9E81D66C314"/>
+    <w:rsid w:val="00904032"/>
+    <w:rPr>
+      <w:rFonts w:eastAsiaTheme="minorHAnsi"/>
+    </w:rPr>
+  </w:style>
+  <w:style w:type="paragraph" w:customStyle="1" w:styleId="0E5F24CDD4BD4E1F9BA221EEC5F99E2913">
+    <w:name w:val="0E5F24CDD4BD4E1F9BA221EEC5F99E2913"/>
+    <w:rsid w:val="00904032"/>
+    <w:rPr>
+      <w:rFonts w:eastAsiaTheme="minorHAnsi"/>
+    </w:rPr>
+  </w:style>
+  <w:style w:type="paragraph" w:customStyle="1" w:styleId="BBCCF15CD2A0407D8A2F4EAFCF0494AF13">
+    <w:name w:val="BBCCF15CD2A0407D8A2F4EAFCF0494AF13"/>
+    <w:rsid w:val="00904032"/>
+    <w:rPr>
+      <w:rFonts w:eastAsiaTheme="minorHAnsi"/>
+    </w:rPr>
+  </w:style>
+  <w:style w:type="paragraph" w:customStyle="1" w:styleId="DC7B97F630564CF29E69D0AA8518DE6413">
+    <w:name w:val="DC7B97F630564CF29E69D0AA8518DE6413"/>
+    <w:rsid w:val="00904032"/>
+    <w:rPr>
+      <w:rFonts w:eastAsiaTheme="minorHAnsi"/>
+    </w:rPr>
+  </w:style>
+  <w:style w:type="paragraph" w:customStyle="1" w:styleId="719790ADE53D49CC99E112082048E0F16">
+    <w:name w:val="719790ADE53D49CC99E112082048E0F16"/>
+    <w:rsid w:val="00904032"/>
+    <w:rPr>
+      <w:rFonts w:eastAsiaTheme="minorHAnsi"/>
+    </w:rPr>
+  </w:style>
+  <w:style w:type="paragraph" w:customStyle="1" w:styleId="8666A9BA48AD458785DCFFF9D36A50406">
+    <w:name w:val="8666A9BA48AD458785DCFFF9D36A50406"/>
+    <w:rsid w:val="00904032"/>
+    <w:rPr>
+      <w:rFonts w:eastAsiaTheme="minorHAnsi"/>
+    </w:rPr>
+  </w:style>
+  <w:style w:type="paragraph" w:customStyle="1" w:styleId="A96D634085D7476C9E1A561C099620076">
+    <w:name w:val="A96D634085D7476C9E1A561C099620076"/>
+    <w:rsid w:val="00904032"/>
+    <w:rPr>
+      <w:rFonts w:eastAsiaTheme="minorHAnsi"/>
+    </w:rPr>
+  </w:style>
+  <w:style w:type="paragraph" w:customStyle="1" w:styleId="161009EB692948DF80B39FAF67C72E9A13">
+    <w:name w:val="161009EB692948DF80B39FAF67C72E9A13"/>
+    <w:rsid w:val="00904032"/>
+    <w:rPr>
+      <w:rFonts w:eastAsiaTheme="minorHAnsi"/>
+    </w:rPr>
+  </w:style>
+  <w:style w:type="paragraph" w:customStyle="1" w:styleId="489C5BABC9E7434AB96236B81DF7719513">
+    <w:name w:val="489C5BABC9E7434AB96236B81DF7719513"/>
+    <w:rsid w:val="00904032"/>
+    <w:rPr>
+      <w:rFonts w:eastAsiaTheme="minorHAnsi"/>
+    </w:rPr>
+  </w:style>
+  <w:style w:type="paragraph" w:customStyle="1" w:styleId="8FB1646BF134442985CBF45B739A214713">
+    <w:name w:val="8FB1646BF134442985CBF45B739A214713"/>
+    <w:rsid w:val="00904032"/>
+    <w:rPr>
+      <w:rFonts w:eastAsiaTheme="minorHAnsi"/>
+    </w:rPr>
+  </w:style>
+  <w:style w:type="paragraph" w:customStyle="1" w:styleId="3B5C4873491747FC96275F00C1A1CE3313">
+    <w:name w:val="3B5C4873491747FC96275F00C1A1CE3313"/>
+    <w:rsid w:val="00904032"/>
+    <w:rPr>
+      <w:rFonts w:eastAsiaTheme="minorHAnsi"/>
+    </w:rPr>
+  </w:style>
+  <w:style w:type="paragraph" w:customStyle="1" w:styleId="967A4716603B42CAB33B0CAAAF8C5BC213">
+    <w:name w:val="967A4716603B42CAB33B0CAAAF8C5BC213"/>
+    <w:rsid w:val="00904032"/>
+    <w:rPr>
+      <w:rFonts w:eastAsiaTheme="minorHAnsi"/>
+    </w:rPr>
+  </w:style>
+  <w:style w:type="paragraph" w:customStyle="1" w:styleId="7F86DE587EF84BF493F9A0176EA704F813">
+    <w:name w:val="7F86DE587EF84BF493F9A0176EA704F813"/>
+    <w:rsid w:val="00904032"/>
+    <w:rPr>
+      <w:rFonts w:eastAsiaTheme="minorHAnsi"/>
+    </w:rPr>
+  </w:style>
+  <w:style w:type="paragraph" w:customStyle="1" w:styleId="89A94C83C6784FDA8EB5FDE04D51FC9513">
+    <w:name w:val="89A94C83C6784FDA8EB5FDE04D51FC9513"/>
+    <w:rsid w:val="00904032"/>
+    <w:rPr>
+      <w:rFonts w:eastAsiaTheme="minorHAnsi"/>
+    </w:rPr>
+  </w:style>
+  <w:style w:type="paragraph" w:customStyle="1" w:styleId="FC623D2331184046A2CCF5B241DD0BDE18">
+    <w:name w:val="FC623D2331184046A2CCF5B241DD0BDE18"/>
+    <w:rsid w:val="00B57D94"/>
+    <w:rPr>
+      <w:rFonts w:eastAsiaTheme="minorHAnsi"/>
+    </w:rPr>
+  </w:style>
+  <w:style w:type="paragraph" w:customStyle="1" w:styleId="650A950AB6384EF1AC55C6655604EF0315">
+    <w:name w:val="650A950AB6384EF1AC55C6655604EF0315"/>
+    <w:rsid w:val="00B57D94"/>
+    <w:rPr>
+      <w:rFonts w:eastAsiaTheme="minorHAnsi"/>
+    </w:rPr>
+  </w:style>
+  <w:style w:type="paragraph" w:customStyle="1" w:styleId="8F9721394937460F830656CC7F687E3915">
+    <w:name w:val="8F9721394937460F830656CC7F687E3915"/>
+    <w:rsid w:val="00B57D94"/>
+    <w:rPr>
+      <w:rFonts w:eastAsiaTheme="minorHAnsi"/>
+    </w:rPr>
+  </w:style>
+  <w:style w:type="paragraph" w:customStyle="1" w:styleId="D97CFB4711DC473B8C18DDE9E81D66C315">
+    <w:name w:val="D97CFB4711DC473B8C18DDE9E81D66C315"/>
+    <w:rsid w:val="00B57D94"/>
+    <w:rPr>
+      <w:rFonts w:eastAsiaTheme="minorHAnsi"/>
+    </w:rPr>
+  </w:style>
+  <w:style w:type="paragraph" w:customStyle="1" w:styleId="0E5F24CDD4BD4E1F9BA221EEC5F99E2914">
+    <w:name w:val="0E5F24CDD4BD4E1F9BA221EEC5F99E2914"/>
+    <w:rsid w:val="00B57D94"/>
+    <w:rPr>
+      <w:rFonts w:eastAsiaTheme="minorHAnsi"/>
+    </w:rPr>
+  </w:style>
+  <w:style w:type="paragraph" w:customStyle="1" w:styleId="BBCCF15CD2A0407D8A2F4EAFCF0494AF14">
+    <w:name w:val="BBCCF15CD2A0407D8A2F4EAFCF0494AF14"/>
+    <w:rsid w:val="00B57D94"/>
+    <w:rPr>
+      <w:rFonts w:eastAsiaTheme="minorHAnsi"/>
+    </w:rPr>
+  </w:style>
+  <w:style w:type="paragraph" w:customStyle="1" w:styleId="DC7B97F630564CF29E69D0AA8518DE6414">
+    <w:name w:val="DC7B97F630564CF29E69D0AA8518DE6414"/>
+    <w:rsid w:val="00B57D94"/>
+    <w:rPr>
+      <w:rFonts w:eastAsiaTheme="minorHAnsi"/>
+    </w:rPr>
+  </w:style>
+  <w:style w:type="paragraph" w:customStyle="1" w:styleId="719790ADE53D49CC99E112082048E0F17">
+    <w:name w:val="719790ADE53D49CC99E112082048E0F17"/>
+    <w:rsid w:val="00B57D94"/>
+    <w:rPr>
+      <w:rFonts w:eastAsiaTheme="minorHAnsi"/>
+    </w:rPr>
+  </w:style>
+  <w:style w:type="paragraph" w:customStyle="1" w:styleId="8666A9BA48AD458785DCFFF9D36A50407">
+    <w:name w:val="8666A9BA48AD458785DCFFF9D36A50407"/>
+    <w:rsid w:val="00B57D94"/>
+    <w:rPr>
+      <w:rFonts w:eastAsiaTheme="minorHAnsi"/>
+    </w:rPr>
+  </w:style>
+  <w:style w:type="paragraph" w:customStyle="1" w:styleId="A96D634085D7476C9E1A561C099620077">
+    <w:name w:val="A96D634085D7476C9E1A561C099620077"/>
+    <w:rsid w:val="00B57D94"/>
+    <w:rPr>
+      <w:rFonts w:eastAsiaTheme="minorHAnsi"/>
+    </w:rPr>
+  </w:style>
+  <w:style w:type="paragraph" w:customStyle="1" w:styleId="161009EB692948DF80B39FAF67C72E9A14">
+    <w:name w:val="161009EB692948DF80B39FAF67C72E9A14"/>
+    <w:rsid w:val="00B57D94"/>
+    <w:rPr>
+      <w:rFonts w:eastAsiaTheme="minorHAnsi"/>
+    </w:rPr>
+  </w:style>
+  <w:style w:type="paragraph" w:customStyle="1" w:styleId="489C5BABC9E7434AB96236B81DF7719514">
+    <w:name w:val="489C5BABC9E7434AB96236B81DF7719514"/>
+    <w:rsid w:val="00B57D94"/>
+    <w:rPr>
+      <w:rFonts w:eastAsiaTheme="minorHAnsi"/>
+    </w:rPr>
+  </w:style>
+  <w:style w:type="paragraph" w:customStyle="1" w:styleId="8FB1646BF134442985CBF45B739A214714">
+    <w:name w:val="8FB1646BF134442985CBF45B739A214714"/>
+    <w:rsid w:val="00B57D94"/>
+    <w:rPr>
+      <w:rFonts w:eastAsiaTheme="minorHAnsi"/>
+    </w:rPr>
+  </w:style>
+  <w:style w:type="paragraph" w:customStyle="1" w:styleId="3B5C4873491747FC96275F00C1A1CE3314">
+    <w:name w:val="3B5C4873491747FC96275F00C1A1CE3314"/>
+    <w:rsid w:val="00B57D94"/>
+    <w:rPr>
+      <w:rFonts w:eastAsiaTheme="minorHAnsi"/>
+    </w:rPr>
+  </w:style>
+  <w:style w:type="paragraph" w:customStyle="1" w:styleId="967A4716603B42CAB33B0CAAAF8C5BC214">
+    <w:name w:val="967A4716603B42CAB33B0CAAAF8C5BC214"/>
+    <w:rsid w:val="00B57D94"/>
+    <w:rPr>
+      <w:rFonts w:eastAsiaTheme="minorHAnsi"/>
+    </w:rPr>
+  </w:style>
+  <w:style w:type="paragraph" w:customStyle="1" w:styleId="7F86DE587EF84BF493F9A0176EA704F814">
+    <w:name w:val="7F86DE587EF84BF493F9A0176EA704F814"/>
+    <w:rsid w:val="00B57D94"/>
+    <w:rPr>
+      <w:rFonts w:eastAsiaTheme="minorHAnsi"/>
+    </w:rPr>
+  </w:style>
+  <w:style w:type="paragraph" w:customStyle="1" w:styleId="89A94C83C6784FDA8EB5FDE04D51FC9514">
+    <w:name w:val="89A94C83C6784FDA8EB5FDE04D51FC9514"/>
+    <w:rsid w:val="00B57D94"/>
+    <w:rPr>
+      <w:rFonts w:eastAsiaTheme="minorHAnsi"/>
+    </w:rPr>
+  </w:style>
+  <w:style w:type="paragraph" w:customStyle="1" w:styleId="FC623D2331184046A2CCF5B241DD0BDE19">
+    <w:name w:val="FC623D2331184046A2CCF5B241DD0BDE19"/>
+    <w:rsid w:val="003677CC"/>
+    <w:rPr>
+      <w:rFonts w:eastAsiaTheme="minorHAnsi"/>
+    </w:rPr>
+  </w:style>
+  <w:style w:type="paragraph" w:customStyle="1" w:styleId="650A950AB6384EF1AC55C6655604EF0316">
+    <w:name w:val="650A950AB6384EF1AC55C6655604EF0316"/>
+    <w:rsid w:val="003677CC"/>
+    <w:rPr>
+      <w:rFonts w:eastAsiaTheme="minorHAnsi"/>
+    </w:rPr>
+  </w:style>
+  <w:style w:type="paragraph" w:customStyle="1" w:styleId="8F9721394937460F830656CC7F687E3916">
+    <w:name w:val="8F9721394937460F830656CC7F687E3916"/>
+    <w:rsid w:val="003677CC"/>
+    <w:rPr>
+      <w:rFonts w:eastAsiaTheme="minorHAnsi"/>
+    </w:rPr>
+  </w:style>
+  <w:style w:type="paragraph" w:customStyle="1" w:styleId="D97CFB4711DC473B8C18DDE9E81D66C316">
+    <w:name w:val="D97CFB4711DC473B8C18DDE9E81D66C316"/>
+    <w:rsid w:val="003677CC"/>
+    <w:rPr>
+      <w:rFonts w:eastAsiaTheme="minorHAnsi"/>
+    </w:rPr>
+  </w:style>
+  <w:style w:type="paragraph" w:customStyle="1" w:styleId="0E5F24CDD4BD4E1F9BA221EEC5F99E2915">
+    <w:name w:val="0E5F24CDD4BD4E1F9BA221EEC5F99E2915"/>
+    <w:rsid w:val="003677CC"/>
+    <w:rPr>
+      <w:rFonts w:eastAsiaTheme="minorHAnsi"/>
+    </w:rPr>
+  </w:style>
+  <w:style w:type="paragraph" w:customStyle="1" w:styleId="BBCCF15CD2A0407D8A2F4EAFCF0494AF15">
+    <w:name w:val="BBCCF15CD2A0407D8A2F4EAFCF0494AF15"/>
+    <w:rsid w:val="003677CC"/>
+    <w:rPr>
+      <w:rFonts w:eastAsiaTheme="minorHAnsi"/>
+    </w:rPr>
+  </w:style>
+  <w:style w:type="paragraph" w:customStyle="1" w:styleId="DC7B97F630564CF29E69D0AA8518DE6415">
+    <w:name w:val="DC7B97F630564CF29E69D0AA8518DE6415"/>
+    <w:rsid w:val="003677CC"/>
+    <w:rPr>
+      <w:rFonts w:eastAsiaTheme="minorHAnsi"/>
+    </w:rPr>
+  </w:style>
+  <w:style w:type="paragraph" w:customStyle="1" w:styleId="719790ADE53D49CC99E112082048E0F18">
+    <w:name w:val="719790ADE53D49CC99E112082048E0F18"/>
+    <w:rsid w:val="003677CC"/>
+    <w:rPr>
+      <w:rFonts w:eastAsiaTheme="minorHAnsi"/>
+    </w:rPr>
+  </w:style>
+  <w:style w:type="paragraph" w:customStyle="1" w:styleId="8666A9BA48AD458785DCFFF9D36A50408">
+    <w:name w:val="8666A9BA48AD458785DCFFF9D36A50408"/>
+    <w:rsid w:val="003677CC"/>
+    <w:rPr>
+      <w:rFonts w:eastAsiaTheme="minorHAnsi"/>
+    </w:rPr>
+  </w:style>
+  <w:style w:type="paragraph" w:customStyle="1" w:styleId="A96D634085D7476C9E1A561C099620078">
+    <w:name w:val="A96D634085D7476C9E1A561C099620078"/>
+    <w:rsid w:val="003677CC"/>
+    <w:rPr>
+      <w:rFonts w:eastAsiaTheme="minorHAnsi"/>
+    </w:rPr>
+  </w:style>
+  <w:style w:type="paragraph" w:customStyle="1" w:styleId="161009EB692948DF80B39FAF67C72E9A15">
+    <w:name w:val="161009EB692948DF80B39FAF67C72E9A15"/>
+    <w:rsid w:val="003677CC"/>
+    <w:rPr>
+      <w:rFonts w:eastAsiaTheme="minorHAnsi"/>
+    </w:rPr>
+  </w:style>
+  <w:style w:type="paragraph" w:customStyle="1" w:styleId="489C5BABC9E7434AB96236B81DF7719515">
+    <w:name w:val="489C5BABC9E7434AB96236B81DF7719515"/>
+    <w:rsid w:val="003677CC"/>
+    <w:rPr>
+      <w:rFonts w:eastAsiaTheme="minorHAnsi"/>
+    </w:rPr>
+  </w:style>
+  <w:style w:type="paragraph" w:customStyle="1" w:styleId="8FB1646BF134442985CBF45B739A214715">
+    <w:name w:val="8FB1646BF134442985CBF45B739A214715"/>
+    <w:rsid w:val="003677CC"/>
+    <w:rPr>
+      <w:rFonts w:eastAsiaTheme="minorHAnsi"/>
+    </w:rPr>
+  </w:style>
+  <w:style w:type="paragraph" w:customStyle="1" w:styleId="3B5C4873491747FC96275F00C1A1CE3315">
+    <w:name w:val="3B5C4873491747FC96275F00C1A1CE3315"/>
+    <w:rsid w:val="003677CC"/>
+    <w:rPr>
+      <w:rFonts w:eastAsiaTheme="minorHAnsi"/>
+    </w:rPr>
+  </w:style>
+  <w:style w:type="paragraph" w:customStyle="1" w:styleId="967A4716603B42CAB33B0CAAAF8C5BC215">
+    <w:name w:val="967A4716603B42CAB33B0CAAAF8C5BC215"/>
+    <w:rsid w:val="003677CC"/>
+    <w:rPr>
+      <w:rFonts w:eastAsiaTheme="minorHAnsi"/>
+    </w:rPr>
+  </w:style>
+  <w:style w:type="paragraph" w:customStyle="1" w:styleId="7F86DE587EF84BF493F9A0176EA704F815">
+    <w:name w:val="7F86DE587EF84BF493F9A0176EA704F815"/>
+    <w:rsid w:val="003677CC"/>
+    <w:rPr>
+      <w:rFonts w:eastAsiaTheme="minorHAnsi"/>
+    </w:rPr>
+  </w:style>
+  <w:style w:type="paragraph" w:customStyle="1" w:styleId="89A94C83C6784FDA8EB5FDE04D51FC9515">
+    <w:name w:val="89A94C83C6784FDA8EB5FDE04D51FC9515"/>
+    <w:rsid w:val="003677CC"/>
+    <w:rPr>
+      <w:rFonts w:eastAsiaTheme="minorHAnsi"/>
+    </w:rPr>
+  </w:style>
+  <w:style w:type="paragraph" w:customStyle="1" w:styleId="402600545667469B92E0A1EE5580CE29">
+    <w:name w:val="402600545667469B92E0A1EE5580CE29"/>
+    <w:rsid w:val="003677CC"/>
   </w:style>
 </w:styles>
 </file>
@@ -9691,7 +11199,7 @@
       <parent ajson:type="string">M1</parent>
       <body ajson:type="string">&lt;?xml version="1.0" standalone="yes"?&gt;
 &lt;?mso-application progid="Word.Document"?&gt;
-&lt;pkg:package xmlns:pkg="http://schemas.microsoft.com/office/2006/xmlPackage"&gt;&lt;pkg:part pkg:name="/_rels/.rels" pkg:contentType="application/vnd.openxmlformats-package.relationships+xml" pkg:padding="512"&gt;&lt;pkg:xmlData&gt;&lt;Relationships xmlns="http://schemas.openxmlformats.org/package/2006/relationships"&gt;&lt;Relationship Id="rId1" Type="http://schemas.openxmlformats.org/officeDocument/2006/relationships/officeDocument" Target="word/document.xml"/&gt;&lt;/Relationships&gt;&lt;/pkg:xmlData&gt;&lt;/pkg:part&gt;&lt;pkg:part pkg:name="/word/document.xml" pkg:contentType="application/vnd.openxmlformats-officedocument.wordprocessingml.document.main+xml"&gt;&lt;pkg:xmlData&gt;&lt;w:document mc:Ignorable="w14 w15 wp14" xmlns:wpc="http://schemas.microsoft.com/office/word/2010/wordprocessingCanvas" xmlns:mc="http://schemas.openxmlformats.org/markup-compatibility/2006" xmlns:o="urn:schemas-microsoft-com:office:office" xmlns:r="http://schemas.openxmlformats.org/officeDocument/2006/relationships" xmlns:m="http://schemas.openxmlformats.org/officeDocument/2006/math" xmlns:v="urn:schemas-microsoft-com:vml" xmlns:wp14="http://schemas.microsoft.com/office/word/2010/wordprocessingDrawing" xmlns:wp="http://schemas.openxmlformats.org/drawingml/2006/wordprocessingDrawing" xmlns:w10="urn:schemas-microsoft-com:office:word" xmlns:w="http://schemas.openxmlformats.org/wordprocessingml/2006/main" xmlns:w14="http://schemas.microsoft.com/office/word/2010/wordml" xmlns:w15="http://schemas.microsoft.com/office/word/2012/wordml" xmlns:wpg="http://schemas.microsoft.com/office/word/2010/wordprocessingGroup" xmlns:wpi="http://schemas.microsoft.com/office/word/2010/wordprocessingInk" xmlns:wne="http://schemas.microsoft.com/office/word/2006/wordml" xmlns:wps="http://schemas.microsoft.com/office/word/2010/wordprocessingShape"&gt;&lt;w:body&gt;&lt;w:p&gt;&lt;w:r&gt;&lt;w:rPr&gt;&lt;w:rFonts w:ascii="Arial" w:hAnsi="Arial" w:cs="Arial"/&gt;&lt;w:sz w:val="6"/&gt;&lt;w:szCs w:val="6"/&gt;&lt;/w:rPr&gt;&lt;w:br/&gt;&lt;/w:r&gt;&lt;w:r&gt;&lt;w:rPr&gt;&lt;w:rFonts w:ascii="Arial" w:hAnsi="Arial" w:cs="Arial"/&gt;&lt;/w:rPr&gt;&lt;w:t&gt;Body&lt;/w:t&gt;&lt;/w:r&gt;&lt;w:r&gt;&lt;w:rPr&gt;&lt;w:rFonts w:ascii="Arial" w:hAnsi="Arial" w:cs="Arial"/&gt;&lt;/w:rPr&gt;&lt;w:br/&gt;&lt;/w:r&gt;&lt;w:r&gt;&lt;w:rPr&gt;&lt;w:rFonts w:ascii="Arial" w:hAnsi="Arial" w:cs="Arial"/&gt;&lt;w:sz w:val="6"/&gt;&lt;w:szCs w:val="6"/&gt;&lt;/w:rPr&gt;&lt;w:br/&gt;&lt;/w:r&gt;&lt;/w:p&gt;&lt;w:sectPr&gt;&lt;w:pgSz w:w="12240" w:h="15840"/&gt;&lt;w:pgMar w:top="1440" w:right="1440" w:bottom="1440" w:left="1440" w:header="720" w:footer="720" w:gutter="0"/&gt;&lt;w:cols w:space="720"/&gt;&lt;/w:sectPr&gt;&lt;/w:body&gt;&lt;/w:document&gt;&lt;/pkg:xmlData&gt;&lt;/pkg:part&gt;&lt;pkg:part pkg:name="/word/_rels/document.xml.rels" pkg:contentType="application/vnd.openxmlformats-package.relationships+xml" pkg:padding="256"&gt;&lt;pkg:xmlData&gt;&lt;Relationships xmlns="http://schemas.openxmlformats.org/package/2006/relationships"&gt;&lt;Relationship Id="rId1" Type="http://schemas.openxmlformats.org/officeDocument/2006/relationships/styles" Target="styles.xml"/&gt;&lt;/Relationships&gt;&lt;/pkg:xmlData&gt;&lt;/pkg:part&gt;&lt;pkg:part pkg:name="/word/styles.xml" pkg:contentType="application/vnd.openxmlformats-officedocument.wordprocessingml.styles+xml"&gt;&lt;pkg:xmlData&gt;&lt;w:styles mc:Ignorable="w14 w15" xmlns:mc="http://schemas.openxmlformats.org/markup-compatibility/2006" xmlns:r="http://schemas.openxmlformats.org/officeDocument/2006/relationships" xmlns:w="http://schemas.openxmlformats.org/wordprocessingml/2006/main" xmlns:w14="http://schemas.microsoft.com/office/word/2010/wordml" xmlns:w15="http://schemas.microsoft.com/office/word/2012/wordml"&gt;&lt;w:docDefaults&gt;&lt;w:rPrDefault&gt;&lt;w:rPr&gt;&lt;w:rFonts w:asciiTheme="minorHAnsi" w:eastAsiaTheme="minorHAnsi" w:hAnsiTheme="minorHAnsi" w:cstheme="minorBidi"/&gt;&lt;w:sz w:val="22"/&gt;&lt;w:szCs w:val="22"/&gt;&lt;w:lang w:val="en-US" w:eastAsia="en-US" w:bidi="ar-SA"/&gt;&lt;/w:rPr&gt;&lt;/w:rPrDefault&gt;&lt;w:pPrDefault&gt;&lt;w:pPr&gt;&lt;w:spacing w:after="160" w:line="259" w:lineRule="auto"/&gt;&lt;/w:pPr&gt;&lt;/w:pPrDefault&gt;&lt;/w:docDefaults&gt;&lt;w:style w:type="paragraph" w:default="1" w:styleId="Normal"&gt;&lt;w:name w:val="Normal"/&gt;&lt;w:qFormat/&gt;&lt;/w:style&gt;&lt;w:style w:type="character" w:default="1" w:styleId="DefaultParagraphFont"&gt;&lt;w:name w:val="Default Paragraph Font"/&gt;&lt;w:uiPriority w:val="1"/&gt;&lt;w:semiHidden/&gt;&lt;w:unhideWhenUsed/&gt;&lt;/w:style&gt;&lt;w:style w:type="table" w:default="1" w:styleId="TableNormal"&gt;&lt;w:name w:val="Normal Table"/&gt;&lt;w:uiPriority w:val="99"/&gt;&lt;w:semiHidden/&gt;&lt;w:unhideWhenUsed/&gt;&lt;w:tblPr&gt;&lt;w:tblInd w:w="0" w:type="dxa"/&gt;&lt;w:tblCellMar&gt;&lt;w:top w:w="0" w:type="dxa"/&gt;&lt;w:left w:w="108" w:type="dxa"/&gt;&lt;w:bottom w:w="0" w:type="dxa"/&gt;&lt;w:right w:w="108" w:type="dxa"/&gt;&lt;/w:tblCellMar&gt;&lt;/w:tblPr&gt;&lt;/w:style&gt;&lt;w:style w:type="numbering" w:default="1" w:styleId="NoList"&gt;&lt;w:name w:val="No List"/&gt;&lt;w:uiPriority w:val="99"/&gt;&lt;w:semiHidden/&gt;&lt;w:unhideWhenUsed/&gt;&lt;/w:style&gt;&lt;w:style w:type="character" w:styleId="PlaceholderText"&gt;&lt;w:name w:val="Placeholder Text"/&gt;&lt;w:basedOn w:val="DefaultParagraphFont"/&gt;&lt;w:uiPriority w:val="99"/&gt;&lt;w:semiHidden/&gt;&lt;w:rsid w:val="00D55792"/&gt;&lt;w:rPr&gt;&lt;w:color w:val="808080"/&gt;&lt;/w:rPr&gt;&lt;/w:style&gt;&lt;w:style w:type="table" w:styleId="TableGrid"&gt;&lt;w:name w:val="Table Grid"/&gt;&lt;w:basedOn w:val="TableNormal"/&gt;&lt;w:uiPriority w:val="39"/&gt;&lt;w:rsid w:val="00B4354C"/&gt;&lt;w:pPr&gt;&lt;w:spacing w:after="0" w:line="240" w:lineRule="auto"/&gt;&lt;/w:pPr&gt;&lt;w:tblPr&gt;&lt;w:tblBorders&gt;&lt;w:top w:val="single" w:sz="4" w:space="0" w:color="auto"/&gt;&lt;w:left w:val="single" w:sz="4" w:space="0" w:color="auto"/&gt;&lt;w:bottom w:val="single" w:sz="4" w:space="0" w:color="auto"/&gt;&lt;w:right w:val="single" w:sz="4" w:space="0" w:color="auto"/&gt;&lt;w:insideH w:val="single" w:sz="4" w:space="0" w:color="auto"/&gt;&lt;w:insideV w:val="single" w:sz="4" w:space="0" w:color="auto"/&gt;&lt;/w:tblBorders&gt;&lt;/w:tblPr&gt;&lt;/w:style&gt;&lt;w:style w:type="paragraph" w:styleId="Header"&gt;&lt;w:name w:val="header"/&gt;&lt;w:basedOn w:val="Normal"/&gt;&lt;w:link w:val="HeaderChar"/&gt;&lt;w:uiPriority w:val="99"/&gt;&lt;w:unhideWhenUsed/&gt;&lt;w:rsid w:val="00F65268"/&gt;&lt;w:pPr&gt;&lt;w:tabs&gt;&lt;w:tab w:val="center" w:pos="4680"/&gt;&lt;w:tab w:val="right" w:pos="9360"/&gt;&lt;/w:tabs&gt;&lt;w:spacing w:after="0" w:line="240" w:lineRule="auto"/&gt;&lt;/w:pPr&gt;&lt;/w:style&gt;&lt;w:style w:type="character" w:customStyle="1" w:styleId="HeaderChar"&gt;&lt;w:name w:val="Header Char"/&gt;&lt;w:basedOn w:val="DefaultParagraphFont"/&gt;&lt;w:link w:val="Header"/&gt;&lt;w:uiPriority w:val="99"/&gt;&lt;w:rsid w:val="00F65268"/&gt;&lt;/w:style&gt;&lt;w:style w:type="paragraph" w:styleId="Footer"&gt;&lt;w:name w:val="footer"/&gt;&lt;w:basedOn w:val="Normal"/&gt;&lt;w:link w:val="FooterChar"/&gt;&lt;w:uiPriority w:val="99"/&gt;&lt;w:unhideWhenUsed/&gt;&lt;w:rsid w:val="00F65268"/&gt;&lt;w:pPr&gt;&lt;w:tabs&gt;&lt;w:tab w:val="center" w:pos="4680"/&gt;&lt;w:tab w:val="right" w:pos="9360"/&gt;&lt;/w:tabs&gt;&lt;w:spacing w:after="0" w:line="240" w:lineRule="auto"/&gt;&lt;/w:pPr&gt;&lt;/w:style&gt;&lt;w:style w:type="character" w:customStyle="1" w:styleId="FooterChar"&gt;&lt;w:name w:val="Footer Char"/&gt;&lt;w:basedOn w:val="DefaultParagraphFont"/&gt;&lt;w:link w:val="Footer"/&gt;&lt;w:uiPriority w:val="99"/&gt;&lt;w:rsid w:val="00F65268"/&gt;&lt;/w:style&gt;&lt;/w:styles&gt;&lt;/pkg:xmlData&gt;&lt;/pkg:part&gt;&lt;/pkg:package&gt;
+&lt;pkg:package xmlns:pkg="http://schemas.microsoft.com/office/2006/xmlPackage"&gt;&lt;pkg:part pkg:name="/_rels/.rels" pkg:contentType="application/vnd.openxmlformats-package.relationships+xml" pkg:padding="512"&gt;&lt;pkg:xmlData&gt;&lt;Relationships xmlns="http://schemas.openxmlformats.org/package/2006/relationships"&gt;&lt;Relationship Id="rId1" Type="http://schemas.openxmlformats.org/officeDocument/2006/relationships/officeDocument" Target="word/document.xml"/&gt;&lt;/Relationships&gt;&lt;/pkg:xmlData&gt;&lt;/pkg:part&gt;&lt;pkg:part pkg:name="/word/document.xml" pkg:contentType="application/vnd.openxmlformats-officedocument.wordprocessingml.document.main+xml"&gt;&lt;pkg:xmlData&gt;&lt;w:document mc:Ignorable="w14 w15 wp14" xmlns:wpc="http://schemas.microsoft.com/office/word/2010/wordprocessingCanvas" xmlns:mc="http://schemas.openxmlformats.org/markup-compatibility/2006" xmlns:o="urn:schemas-microsoft-com:office:office" xmlns:r="http://schemas.openxmlformats.org/officeDocument/2006/relationships" xmlns:m="http://schemas.openxmlformats.org/officeDocument/2006/math" xmlns:v="urn:schemas-microsoft-com:vml" xmlns:wp14="http://schemas.microsoft.com/office/word/2010/wordprocessingDrawing" xmlns:wp="http://schemas.openxmlformats.org/drawingml/2006/wordprocessingDrawing" xmlns:w10="urn:schemas-microsoft-com:office:word" xmlns:w="http://schemas.openxmlformats.org/wordprocessingml/2006/main" xmlns:w14="http://schemas.microsoft.com/office/word/2010/wordml" xmlns:w15="http://schemas.microsoft.com/office/word/2012/wordml" xmlns:wpg="http://schemas.microsoft.com/office/word/2010/wordprocessingGroup" xmlns:wpi="http://schemas.microsoft.com/office/word/2010/wordprocessingInk" xmlns:wne="http://schemas.microsoft.com/office/word/2006/wordml" xmlns:wps="http://schemas.microsoft.com/office/word/2010/wordprocessingShape"&gt;&lt;w:body&gt;&lt;w:p&gt;&lt;w:r&gt;&lt;w:rPr&gt;&lt;w:rFonts w:ascii="Arial" w:hAnsi="Arial" w:cs="Arial"/&gt;&lt;w:color w:val="020202"/&gt;&lt;w:sz w:val="6"/&gt;&lt;w:szCs w:val="6"/&gt;&lt;/w:rPr&gt;&lt;w:br/&gt;&lt;/w:r&gt;&lt;w:r&gt;&lt;w:rPr&gt;&lt;w:rFonts w:ascii="Arial" w:hAnsi="Arial" w:cs="Arial"/&gt;&lt;w:color w:val="020202"/&gt;&lt;w:sz w:val="18"/&gt;&lt;w:szCs w:val="18"/&gt;&lt;/w:rPr&gt;&lt;w:t&gt;Body&lt;/w:t&gt;&lt;/w:r&gt;&lt;w:r&gt;&lt;w:rPr&gt;&lt;w:rFonts w:ascii="Arial" w:hAnsi="Arial" w:cs="Arial"/&gt;&lt;w:color w:val="595959"/&gt;&lt;w:sz w:val="18"/&gt;&lt;w:szCs w:val="18"/&gt;&lt;/w:rPr&gt;&lt;w:br/&gt;&lt;/w:r&gt;&lt;w:r&gt;&lt;w:rPr&gt;&lt;w:rFonts w:ascii="Arial" w:hAnsi="Arial" w:cs="Arial"/&gt;&lt;w:color w:val="595959"/&gt;&lt;w:sz w:val="6"/&gt;&lt;w:szCs w:val="6"/&gt;&lt;/w:rPr&gt;&lt;w:br/&gt;&lt;/w:r&gt;&lt;/w:p&gt;&lt;w:sectPr&gt;&lt;w:pgSz w:w="12240" w:h="15840"/&gt;&lt;w:pgMar w:top="1440" w:right="1440" w:bottom="1440" w:left="1440" w:header="720" w:footer="720" w:gutter="0"/&gt;&lt;w:cols w:space="720"/&gt;&lt;/w:sectPr&gt;&lt;/w:body&gt;&lt;/w:document&gt;&lt;/pkg:xmlData&gt;&lt;/pkg:part&gt;&lt;pkg:part pkg:name="/word/_rels/document.xml.rels" pkg:contentType="application/vnd.openxmlformats-package.relationships+xml" pkg:padding="256"&gt;&lt;pkg:xmlData&gt;&lt;Relationships xmlns="http://schemas.openxmlformats.org/package/2006/relationships"&gt;&lt;Relationship Id="rId1" Type="http://schemas.openxmlformats.org/officeDocument/2006/relationships/styles" Target="styles.xml"/&gt;&lt;/Relationships&gt;&lt;/pkg:xmlData&gt;&lt;/pkg:part&gt;&lt;pkg:part pkg:name="/word/styles.xml" pkg:contentType="application/vnd.openxmlformats-officedocument.wordprocessingml.styles+xml"&gt;&lt;pkg:xmlData&gt;&lt;w:styles mc:Ignorable="w14 w15" xmlns:mc="http://schemas.openxmlformats.org/markup-compatibility/2006" xmlns:r="http://schemas.openxmlformats.org/officeDocument/2006/relationships" xmlns:w="http://schemas.openxmlformats.org/wordprocessingml/2006/main" xmlns:w14="http://schemas.microsoft.com/office/word/2010/wordml" xmlns:w15="http://schemas.microsoft.com/office/word/2012/wordml"&gt;&lt;w:docDefaults&gt;&lt;w:rPrDefault&gt;&lt;w:rPr&gt;&lt;w:rFonts w:asciiTheme="minorHAnsi" w:eastAsiaTheme="minorHAnsi" w:hAnsiTheme="minorHAnsi" w:cstheme="minorBidi"/&gt;&lt;w:sz w:val="22"/&gt;&lt;w:szCs w:val="22"/&gt;&lt;w:lang w:val="en-US" w:eastAsia="en-US" w:bidi="ar-SA"/&gt;&lt;/w:rPr&gt;&lt;/w:rPrDefault&gt;&lt;w:pPrDefault&gt;&lt;w:pPr&gt;&lt;w:spacing w:after="160" w:line="259" w:lineRule="auto"/&gt;&lt;/w:pPr&gt;&lt;/w:pPrDefault&gt;&lt;/w:docDefaults&gt;&lt;w:style w:type="paragraph" w:default="1" w:styleId="Normal"&gt;&lt;w:name w:val="Normal"/&gt;&lt;w:qFormat/&gt;&lt;/w:style&gt;&lt;w:style w:type="character" w:default="1" w:styleId="DefaultParagraphFont"&gt;&lt;w:name w:val="Default Paragraph Font"/&gt;&lt;w:uiPriority w:val="1"/&gt;&lt;w:semiHidden/&gt;&lt;w:unhideWhenUsed/&gt;&lt;/w:style&gt;&lt;w:style w:type="table" w:default="1" w:styleId="TableNormal"&gt;&lt;w:name w:val="Normal Table"/&gt;&lt;w:uiPriority w:val="99"/&gt;&lt;w:semiHidden/&gt;&lt;w:unhideWhenUsed/&gt;&lt;w:tblPr&gt;&lt;w:tblInd w:w="0" w:type="dxa"/&gt;&lt;w:tblCellMar&gt;&lt;w:top w:w="0" w:type="dxa"/&gt;&lt;w:left w:w="108" w:type="dxa"/&gt;&lt;w:bottom w:w="0" w:type="dxa"/&gt;&lt;w:right w:w="108" w:type="dxa"/&gt;&lt;/w:tblCellMar&gt;&lt;/w:tblPr&gt;&lt;/w:style&gt;&lt;w:style w:type="numbering" w:default="1" w:styleId="NoList"&gt;&lt;w:name w:val="No List"/&gt;&lt;w:uiPriority w:val="99"/&gt;&lt;w:semiHidden/&gt;&lt;w:unhideWhenUsed/&gt;&lt;/w:style&gt;&lt;w:style w:type="character" w:styleId="PlaceholderText"&gt;&lt;w:name w:val="Placeholder Text"/&gt;&lt;w:basedOn w:val="DefaultParagraphFont"/&gt;&lt;w:uiPriority w:val="99"/&gt;&lt;w:semiHidden/&gt;&lt;w:rsid w:val="00D55792"/&gt;&lt;w:rPr&gt;&lt;w:color w:val="808080"/&gt;&lt;/w:rPr&gt;&lt;/w:style&gt;&lt;w:style w:type="table" w:styleId="TableGrid"&gt;&lt;w:name w:val="Table Grid"/&gt;&lt;w:basedOn w:val="TableNormal"/&gt;&lt;w:uiPriority w:val="39"/&gt;&lt;w:rsid w:val="00B4354C"/&gt;&lt;w:pPr&gt;&lt;w:spacing w:after="0" w:line="240" w:lineRule="auto"/&gt;&lt;/w:pPr&gt;&lt;w:tblPr&gt;&lt;w:tblBorders&gt;&lt;w:top w:val="single" w:sz="4" w:space="0" w:color="auto"/&gt;&lt;w:left w:val="single" w:sz="4" w:space="0" w:color="auto"/&gt;&lt;w:bottom w:val="single" w:sz="4" w:space="0" w:color="auto"/&gt;&lt;w:right w:val="single" w:sz="4" w:space="0" w:color="auto"/&gt;&lt;w:insideH w:val="single" w:sz="4" w:space="0" w:color="auto"/&gt;&lt;w:insideV w:val="single" w:sz="4" w:space="0" w:color="auto"/&gt;&lt;/w:tblBorders&gt;&lt;/w:tblPr&gt;&lt;/w:style&gt;&lt;w:style w:type="paragraph" w:styleId="Header"&gt;&lt;w:name w:val="header"/&gt;&lt;w:basedOn w:val="Normal"/&gt;&lt;w:link w:val="HeaderChar"/&gt;&lt;w:uiPriority w:val="99"/&gt;&lt;w:unhideWhenUsed/&gt;&lt;w:rsid w:val="00F65268"/&gt;&lt;w:pPr&gt;&lt;w:tabs&gt;&lt;w:tab w:val="center" w:pos="4680"/&gt;&lt;w:tab w:val="right" w:pos="9360"/&gt;&lt;/w:tabs&gt;&lt;w:spacing w:after="0" w:line="240" w:lineRule="auto"/&gt;&lt;/w:pPr&gt;&lt;/w:style&gt;&lt;w:style w:type="character" w:customStyle="1" w:styleId="HeaderChar"&gt;&lt;w:name w:val="Header Char"/&gt;&lt;w:basedOn w:val="DefaultParagraphFont"/&gt;&lt;w:link w:val="Header"/&gt;&lt;w:uiPriority w:val="99"/&gt;&lt;w:rsid w:val="00F65268"/&gt;&lt;/w:style&gt;&lt;w:style w:type="paragraph" w:styleId="Footer"&gt;&lt;w:name w:val="footer"/&gt;&lt;w:basedOn w:val="Normal"/&gt;&lt;w:link w:val="FooterChar"/&gt;&lt;w:uiPriority w:val="99"/&gt;&lt;w:unhideWhenUsed/&gt;&lt;w:rsid w:val="00F65268"/&gt;&lt;w:pPr&gt;&lt;w:tabs&gt;&lt;w:tab w:val="center" w:pos="4680"/&gt;&lt;w:tab w:val="right" w:pos="9360"/&gt;&lt;/w:tabs&gt;&lt;w:spacing w:after="0" w:line="240" w:lineRule="auto"/&gt;&lt;/w:pPr&gt;&lt;/w:style&gt;&lt;w:style w:type="character" w:customStyle="1" w:styleId="FooterChar"&gt;&lt;w:name w:val="Footer Char"/&gt;&lt;w:basedOn w:val="DefaultParagraphFont"/&gt;&lt;w:link w:val="Footer"/&gt;&lt;w:uiPriority w:val="99"/&gt;&lt;w:rsid w:val="00F65268"/&gt;&lt;/w:style&gt;&lt;/w:styles&gt;&lt;/pkg:xmlData&gt;&lt;/pkg:part&gt;&lt;/pkg:package&gt;
 </body>
       <participant ajson:type="string">&lt;?xml version="1.0" standalone="yes"?&gt;
 &lt;?mso-application progid="Word.Document"?&gt;

</xml_diff>